<commit_message>
Update DS 5110 Final Project Writeup_Updated1201.docx
</commit_message>
<xml_diff>
--- a/Paper/DS 5110 Final Project Writeup_Updated1201.docx
+++ b/Paper/DS 5110 Final Project Writeup_Updated1201.docx
@@ -1,6 +1,6 @@
 
 <file path=word/document.xml><?xml version="1.0" encoding="utf-8"?>
-<w:document xmlns:wpc="http://schemas.microsoft.com/office/word/2010/wordprocessingCanvas" xmlns:cx="http://schemas.microsoft.com/office/drawing/2014/chartex" xmlns:cx1="http://schemas.microsoft.com/office/drawing/2015/9/8/chartex" xmlns:cx2="http://schemas.microsoft.com/office/drawing/2015/10/21/chartex" xmlns:cx3="http://schemas.microsoft.com/office/drawing/2016/5/9/chartex" xmlns:cx4="http://schemas.microsoft.com/office/drawing/2016/5/10/chartex" xmlns:cx5="http://schemas.microsoft.com/office/drawing/2016/5/11/chartex" xmlns:cx6="http://schemas.microsoft.com/office/drawing/2016/5/12/chartex" xmlns:cx7="http://schemas.microsoft.com/office/drawing/2016/5/13/chartex" xmlns:cx8="http://schemas.microsoft.com/office/drawing/2016/5/14/chartex" xmlns:mc="http://schemas.openxmlformats.org/markup-compatibility/2006" xmlns:aink="http://schemas.microsoft.com/office/drawing/2016/ink" xmlns:am3d="http://schemas.microsoft.com/office/drawing/2017/model3d" xmlns:o="urn:schemas-microsoft-com:office:office" xmlns:r="http://schemas.openxmlformats.org/officeDocument/2006/relationships" xmlns:m="http://schemas.openxmlformats.org/officeDocument/2006/math" xmlns:v="urn:schemas-microsoft-com:vml" xmlns:wp14="http://schemas.microsoft.com/office/word/2010/wordprocessingDrawing" xmlns:wp="http://schemas.openxmlformats.org/drawingml/2006/wordprocessingDrawing" xmlns:w10="urn:schemas-microsoft-com:office:word" xmlns:w="http://schemas.openxmlformats.org/wordprocessingml/2006/main" xmlns:w14="http://schemas.microsoft.com/office/word/2010/wordml" xmlns:w15="http://schemas.microsoft.com/office/word/2012/wordml" xmlns:w16cex="http://schemas.microsoft.com/office/word/2018/wordml/cex" xmlns:w16cid="http://schemas.microsoft.com/office/word/2016/wordml/cid" xmlns:w16="http://schemas.microsoft.com/office/word/2018/wordml" xmlns:w16sdtdh="http://schemas.microsoft.com/office/word/2020/wordml/sdtdatahash" xmlns:w16se="http://schemas.microsoft.com/office/word/2015/wordml/symex" xmlns:wpg="http://schemas.microsoft.com/office/word/2010/wordprocessingGroup" xmlns:wpi="http://schemas.microsoft.com/office/word/2010/wordprocessingInk" xmlns:wne="http://schemas.microsoft.com/office/word/2006/wordml" xmlns:wps="http://schemas.microsoft.com/office/word/2010/wordprocessingShape" mc:Ignorable="w14 w15 w16se w16cid w16 w16cex w16sdtdh wp14">
+<w:document xmlns:wpc="http://schemas.microsoft.com/office/word/2010/wordprocessingCanvas" xmlns:cx="http://schemas.microsoft.com/office/drawing/2014/chartex" xmlns:cx1="http://schemas.microsoft.com/office/drawing/2015/9/8/chartex" xmlns:cx2="http://schemas.microsoft.com/office/drawing/2015/10/21/chartex" xmlns:cx3="http://schemas.microsoft.com/office/drawing/2016/5/9/chartex" xmlns:cx4="http://schemas.microsoft.com/office/drawing/2016/5/10/chartex" xmlns:cx5="http://schemas.microsoft.com/office/drawing/2016/5/11/chartex" xmlns:cx6="http://schemas.microsoft.com/office/drawing/2016/5/12/chartex" xmlns:cx7="http://schemas.microsoft.com/office/drawing/2016/5/13/chartex" xmlns:cx8="http://schemas.microsoft.com/office/drawing/2016/5/14/chartex" xmlns:mc="http://schemas.openxmlformats.org/markup-compatibility/2006" xmlns:aink="http://schemas.microsoft.com/office/drawing/2016/ink" xmlns:am3d="http://schemas.microsoft.com/office/drawing/2017/model3d" xmlns:o="urn:schemas-microsoft-com:office:office" xmlns:r="http://schemas.openxmlformats.org/officeDocument/2006/relationships" xmlns:m="http://schemas.openxmlformats.org/officeDocument/2006/math" xmlns:v="urn:schemas-microsoft-com:vml" xmlns:wp14="http://schemas.microsoft.com/office/word/2010/wordprocessingDrawing" xmlns:wp="http://schemas.openxmlformats.org/drawingml/2006/wordprocessingDrawing" xmlns:w10="urn:schemas-microsoft-com:office:word" xmlns:w="http://schemas.openxmlformats.org/wordprocessingml/2006/main" xmlns:w14="http://schemas.microsoft.com/office/word/2010/wordml" xmlns:w15="http://schemas.microsoft.com/office/word/2012/wordml" xmlns:w16cid="http://schemas.microsoft.com/office/word/2016/wordml/cid" xmlns:w16se="http://schemas.microsoft.com/office/word/2015/wordml/symex" xmlns:wpg="http://schemas.microsoft.com/office/word/2010/wordprocessingGroup" xmlns:wpi="http://schemas.microsoft.com/office/word/2010/wordprocessingInk" xmlns:wne="http://schemas.microsoft.com/office/word/2006/wordml" xmlns:wps="http://schemas.microsoft.com/office/word/2010/wordprocessingShape" mc:Ignorable="w14 w15 w16se w16cid wp14">
   <w:body>
     <w:p>
       <w:pPr>
@@ -596,7 +596,23 @@
           <w:i/>
           <w:shd w:val="clear" w:color="auto" w:fill="FFFFFF"/>
         </w:rPr>
-        <w:t>ection ii.a.)</w:t>
+        <w:t xml:space="preserve">ection </w:t>
+      </w:r>
+      <w:proofErr w:type="spellStart"/>
+      <w:r>
+        <w:rPr>
+          <w:i/>
+          <w:shd w:val="clear" w:color="auto" w:fill="FFFFFF"/>
+        </w:rPr>
+        <w:t>ii.a</w:t>
+      </w:r>
+      <w:proofErr w:type="spellEnd"/>
+      <w:r>
+        <w:rPr>
+          <w:i/>
+          <w:shd w:val="clear" w:color="auto" w:fill="FFFFFF"/>
+        </w:rPr>
+        <w:t>.)</w:t>
       </w:r>
       <w:r>
         <w:rPr>
@@ -847,8 +863,17 @@
           <w:i/>
           <w:shd w:val="clear" w:color="auto" w:fill="FFFFFF"/>
         </w:rPr>
-        <w:t xml:space="preserve"> (section ii.b</w:t>
-      </w:r>
+        <w:t xml:space="preserve"> (section </w:t>
+      </w:r>
+      <w:proofErr w:type="spellStart"/>
+      <w:r>
+        <w:rPr>
+          <w:i/>
+          <w:shd w:val="clear" w:color="auto" w:fill="FFFFFF"/>
+        </w:rPr>
+        <w:t>ii.b</w:t>
+      </w:r>
+      <w:proofErr w:type="spellEnd"/>
       <w:r>
         <w:rPr>
           <w:i/>
@@ -923,8 +948,17 @@
           <w:i/>
           <w:shd w:val="clear" w:color="auto" w:fill="FFFFFF"/>
         </w:rPr>
-        <w:t>s (section ii.c</w:t>
-      </w:r>
+        <w:t xml:space="preserve">s (section </w:t>
+      </w:r>
+      <w:proofErr w:type="spellStart"/>
+      <w:r>
+        <w:rPr>
+          <w:i/>
+          <w:shd w:val="clear" w:color="auto" w:fill="FFFFFF"/>
+        </w:rPr>
+        <w:t>ii.c</w:t>
+      </w:r>
+      <w:proofErr w:type="spellEnd"/>
       <w:r>
         <w:rPr>
           <w:i/>
@@ -1001,8 +1035,17 @@
           <w:i/>
           <w:shd w:val="clear" w:color="auto" w:fill="FFFFFF"/>
         </w:rPr>
-        <w:t xml:space="preserve"> (section iii.a</w:t>
-      </w:r>
+        <w:t xml:space="preserve"> (section </w:t>
+      </w:r>
+      <w:proofErr w:type="spellStart"/>
+      <w:r>
+        <w:rPr>
+          <w:i/>
+          <w:shd w:val="clear" w:color="auto" w:fill="FFFFFF"/>
+        </w:rPr>
+        <w:t>iii.a</w:t>
+      </w:r>
+      <w:proofErr w:type="spellEnd"/>
       <w:r>
         <w:rPr>
           <w:i/>
@@ -1047,7 +1090,35 @@
         <w:rPr>
           <w:shd w:val="clear" w:color="auto" w:fill="FFFFFF"/>
         </w:rPr>
-        <w:t>treating categorical variables as factors using StringIndexer and OneHotEncoder, as well as adding independent variables for modeling to</w:t>
+        <w:t xml:space="preserve">treating categorical variables as factors using </w:t>
+      </w:r>
+      <w:proofErr w:type="spellStart"/>
+      <w:r>
+        <w:rPr>
+          <w:shd w:val="clear" w:color="auto" w:fill="FFFFFF"/>
+        </w:rPr>
+        <w:t>StringIndexer</w:t>
+      </w:r>
+      <w:proofErr w:type="spellEnd"/>
+      <w:r>
+        <w:rPr>
+          <w:shd w:val="clear" w:color="auto" w:fill="FFFFFF"/>
+        </w:rPr>
+        <w:t xml:space="preserve"> and </w:t>
+      </w:r>
+      <w:proofErr w:type="spellStart"/>
+      <w:r>
+        <w:rPr>
+          <w:shd w:val="clear" w:color="auto" w:fill="FFFFFF"/>
+        </w:rPr>
+        <w:t>OneHotEncoder</w:t>
+      </w:r>
+      <w:proofErr w:type="spellEnd"/>
+      <w:r>
+        <w:rPr>
+          <w:shd w:val="clear" w:color="auto" w:fill="FFFFFF"/>
+        </w:rPr>
+        <w:t>, as well as adding independent variables for modeling to</w:t>
       </w:r>
       <w:r>
         <w:rPr>
@@ -1127,8 +1198,17 @@
           <w:i/>
           <w:shd w:val="clear" w:color="auto" w:fill="FFFFFF"/>
         </w:rPr>
-        <w:t xml:space="preserve"> (section iii.b</w:t>
-      </w:r>
+        <w:t xml:space="preserve"> (section </w:t>
+      </w:r>
+      <w:proofErr w:type="spellStart"/>
+      <w:r>
+        <w:rPr>
+          <w:i/>
+          <w:shd w:val="clear" w:color="auto" w:fill="FFFFFF"/>
+        </w:rPr>
+        <w:t>iii.b</w:t>
+      </w:r>
+      <w:proofErr w:type="spellEnd"/>
       <w:r>
         <w:rPr>
           <w:i/>
@@ -1338,7 +1418,37 @@
           <w:sz w:val="24"/>
           <w:szCs w:val="24"/>
         </w:rPr>
-        <w:t xml:space="preserve"> 66 highway segments </w:t>
+        <w:t xml:space="preserve"> on average</w:t>
+      </w:r>
+      <w:r>
+        <w:rPr>
+          <w:b w:val="0"/>
+          <w:i/>
+          <w:color w:val="000000" w:themeColor="text1"/>
+          <w:sz w:val="24"/>
+          <w:szCs w:val="24"/>
+        </w:rPr>
+        <w:t xml:space="preserve"> </w:t>
+      </w:r>
+      <w:r>
+        <w:rPr>
+          <w:b w:val="0"/>
+          <w:i/>
+          <w:color w:val="000000" w:themeColor="text1"/>
+          <w:sz w:val="24"/>
+          <w:szCs w:val="24"/>
+        </w:rPr>
+        <w:t>13</w:t>
+      </w:r>
+      <w:r>
+        <w:rPr>
+          <w:b w:val="0"/>
+          <w:i/>
+          <w:color w:val="000000" w:themeColor="text1"/>
+          <w:sz w:val="24"/>
+          <w:szCs w:val="24"/>
+        </w:rPr>
+        <w:t xml:space="preserve">6 highway segments </w:t>
       </w:r>
       <w:r>
         <w:rPr>
@@ -1358,7 +1468,27 @@
           <w:sz w:val="24"/>
           <w:szCs w:val="24"/>
         </w:rPr>
-        <w:t xml:space="preserve"> unreliable from 2021-2024</w:t>
+        <w:t xml:space="preserve"> unreliable </w:t>
+      </w:r>
+      <w:r>
+        <w:rPr>
+          <w:b w:val="0"/>
+          <w:i/>
+          <w:color w:val="000000" w:themeColor="text1"/>
+          <w:sz w:val="24"/>
+          <w:szCs w:val="24"/>
+        </w:rPr>
+        <w:t xml:space="preserve">each year </w:t>
+      </w:r>
+      <w:r>
+        <w:rPr>
+          <w:b w:val="0"/>
+          <w:i/>
+          <w:color w:val="000000" w:themeColor="text1"/>
+          <w:sz w:val="24"/>
+          <w:szCs w:val="24"/>
+        </w:rPr>
+        <w:t>from 2021-2024</w:t>
       </w:r>
       <w:r>
         <w:rPr>
@@ -1410,7 +1540,61 @@
           <w:sz w:val="24"/>
           <w:szCs w:val="24"/>
         </w:rPr>
-        <w:t xml:space="preserve">Our best model identified 66 highway segments as unreliable during the morning, midday, evening, and weekend traffic periods for the forecasted years of 2021-2024. We believe the accuracy of our model is reliable and we recommend </w:t>
+        <w:t xml:space="preserve">Our best model identified </w:t>
+      </w:r>
+      <w:r>
+        <w:rPr>
+          <w:b w:val="0"/>
+          <w:color w:val="000000" w:themeColor="text1"/>
+          <w:sz w:val="24"/>
+          <w:szCs w:val="24"/>
+        </w:rPr>
+        <w:t>on average 13</w:t>
+      </w:r>
+      <w:r>
+        <w:rPr>
+          <w:b w:val="0"/>
+          <w:color w:val="000000" w:themeColor="text1"/>
+          <w:sz w:val="24"/>
+          <w:szCs w:val="24"/>
+        </w:rPr>
+        <w:t xml:space="preserve">6 highway segments as unreliable during </w:t>
+      </w:r>
+      <w:r>
+        <w:rPr>
+          <w:b w:val="0"/>
+          <w:color w:val="000000" w:themeColor="text1"/>
+          <w:sz w:val="24"/>
+          <w:szCs w:val="24"/>
+        </w:rPr>
+        <w:t xml:space="preserve">either </w:t>
+      </w:r>
+      <w:r>
+        <w:rPr>
+          <w:b w:val="0"/>
+          <w:color w:val="000000" w:themeColor="text1"/>
+          <w:sz w:val="24"/>
+          <w:szCs w:val="24"/>
+        </w:rPr>
+        <w:t xml:space="preserve">the morning, midday, evening, </w:t>
+      </w:r>
+      <w:r>
+        <w:rPr>
+          <w:b w:val="0"/>
+          <w:color w:val="000000" w:themeColor="text1"/>
+          <w:sz w:val="24"/>
+          <w:szCs w:val="24"/>
+        </w:rPr>
+        <w:t>or</w:t>
+      </w:r>
+      <w:r>
+        <w:rPr>
+          <w:b w:val="0"/>
+          <w:color w:val="000000" w:themeColor="text1"/>
+          <w:sz w:val="24"/>
+          <w:szCs w:val="24"/>
+        </w:rPr>
+        <w:t xml:space="preserve"> weekend traffic periods for the forecasted years of 2021-2024. We believe the accuracy of our model is reliable and we recommend </w:t>
       </w:r>
       <w:r>
         <w:rPr>
@@ -1428,7 +1612,25 @@
           <w:sz w:val="24"/>
           <w:szCs w:val="24"/>
         </w:rPr>
-        <w:t xml:space="preserve">prioritize these 66 highway segments when allocating funds for highway improvements.  </w:t>
+        <w:t xml:space="preserve">prioritize these </w:t>
+      </w:r>
+      <w:r>
+        <w:rPr>
+          <w:b w:val="0"/>
+          <w:color w:val="000000" w:themeColor="text1"/>
+          <w:sz w:val="24"/>
+          <w:szCs w:val="24"/>
+        </w:rPr>
+        <w:t xml:space="preserve">projected unreliable </w:t>
+      </w:r>
+      <w:r>
+        <w:rPr>
+          <w:b w:val="0"/>
+          <w:color w:val="000000" w:themeColor="text1"/>
+          <w:sz w:val="24"/>
+          <w:szCs w:val="24"/>
+        </w:rPr>
+        <w:t xml:space="preserve">highway segments when allocating funds for highway improvements.  </w:t>
       </w:r>
     </w:p>
     <w:p>
@@ -1608,7 +1810,6 @@
           <w:color w:val="000000" w:themeColor="text1"/>
           <w:sz w:val="24"/>
           <w:szCs w:val="24"/>
-          <w:highlight w:val="yellow"/>
         </w:rPr>
         <w:t>Future Work (section iv.c.):</w:t>
       </w:r>
@@ -1616,6 +1817,76 @@
         <w:rPr>
           <w:b w:val="0"/>
           <w:i/>
+          <w:color w:val="000000" w:themeColor="text1"/>
+          <w:sz w:val="24"/>
+          <w:szCs w:val="24"/>
+        </w:rPr>
+        <w:t xml:space="preserve"> </w:t>
+      </w:r>
+    </w:p>
+    <w:p>
+      <w:pPr>
+        <w:pStyle w:val="Heading3"/>
+        <w:shd w:val="clear" w:color="auto" w:fill="FFFFFF"/>
+        <w:ind w:left="360"/>
+        <w:rPr>
+          <w:b w:val="0"/>
+          <w:color w:val="000000" w:themeColor="text1"/>
+          <w:sz w:val="24"/>
+          <w:szCs w:val="24"/>
+        </w:rPr>
+      </w:pPr>
+      <w:r>
+        <w:rPr>
+          <w:b w:val="0"/>
+          <w:color w:val="000000" w:themeColor="text1"/>
+          <w:sz w:val="24"/>
+          <w:szCs w:val="24"/>
+        </w:rPr>
+        <w:t xml:space="preserve">We believe that the Decision Tree model we identified in this project enables the Department of Transportation the opportunity for additional work on this topic. Two areas that we would explore further if we had time are (1) evaluating the methodology used for the Forecasted data set, and (2) developing methods to advise the state on which enhancements would make specific unreliable segments more reliable. </w:t>
+      </w:r>
+    </w:p>
+    <w:p>
+      <w:pPr>
+        <w:pStyle w:val="Heading3"/>
+        <w:shd w:val="clear" w:color="auto" w:fill="FFFFFF"/>
+        <w:ind w:left="360"/>
+        <w:rPr>
+          <w:b w:val="0"/>
+          <w:color w:val="000000" w:themeColor="text1"/>
+          <w:sz w:val="24"/>
+          <w:szCs w:val="24"/>
+        </w:rPr>
+      </w:pPr>
+    </w:p>
+    <w:p>
+      <w:pPr>
+        <w:pStyle w:val="Heading3"/>
+        <w:shd w:val="clear" w:color="auto" w:fill="FFFFFF"/>
+        <w:ind w:left="360"/>
+        <w:rPr>
+          <w:b w:val="0"/>
+          <w:color w:val="000000" w:themeColor="text1"/>
+          <w:sz w:val="24"/>
+          <w:szCs w:val="24"/>
+        </w:rPr>
+      </w:pPr>
+    </w:p>
+    <w:p>
+      <w:pPr>
+        <w:pStyle w:val="Heading3"/>
+        <w:shd w:val="clear" w:color="auto" w:fill="FFFFFF"/>
+        <w:ind w:left="360"/>
+        <w:rPr>
+          <w:b w:val="0"/>
+          <w:color w:val="000000" w:themeColor="text1"/>
+          <w:sz w:val="24"/>
+          <w:szCs w:val="24"/>
+        </w:rPr>
+      </w:pPr>
+      <w:r>
+        <w:rPr>
+          <w:b w:val="0"/>
           <w:color w:val="000000" w:themeColor="text1"/>
           <w:sz w:val="24"/>
           <w:szCs w:val="24"/>
@@ -1745,26 +2016,7 @@
         <w:rPr>
           <w:shd w:val="clear" w:color="auto" w:fill="FFFFFF"/>
         </w:rPr>
-        <w:t xml:space="preserve">data. Our team was provided 12 datasets, each representing one or more different predictors. The main issue in combining the data came with discrepancies in the grouping of data, </w:t>
-      </w:r>
-      <w:r>
-        <w:rPr>
-          <w:shd w:val="clear" w:color="auto" w:fill="FFFFFF"/>
-        </w:rPr>
-        <w:t xml:space="preserve">whether it be by only highway segment </w:t>
-      </w:r>
-      <w:r>
-        <w:rPr>
-          <w:shd w:val="clear" w:color="auto" w:fill="FFFFFF"/>
-        </w:rPr>
-        <w:lastRenderedPageBreak/>
-        <w:t>(TMC), both TMC and Year, or by TMC, Year, and Period.</w:t>
-      </w:r>
-      <w:r>
-        <w:rPr>
-          <w:shd w:val="clear" w:color="auto" w:fill="FFFFFF"/>
-        </w:rPr>
-        <w:t xml:space="preserve"> To tackle this, we created the Preprocessing class to read and format the data.</w:t>
+        <w:t>data. Our team was provided 12 datasets, each representing one or more different predictors. The main issue in combining the data came with discrepancies in the grouping of data, whether it be by only highway segment (TMC), both TMC and Year, or by TMC, Year, and Period. To tackle this, we created the Preprocessing class to read and format the data.</w:t>
       </w:r>
       <w:r>
         <w:rPr>
@@ -1772,11 +2024,27 @@
         </w:rPr>
         <w:t xml:space="preserve"> Below is an outline of the steps included in a </w:t>
       </w:r>
-      <w:r>
-        <w:rPr>
-          <w:shd w:val="clear" w:color="auto" w:fill="FFFFFF"/>
-        </w:rPr>
-        <w:t>readAndCombineData()</w:t>
+      <w:proofErr w:type="spellStart"/>
+      <w:proofErr w:type="gramStart"/>
+      <w:r>
+        <w:rPr>
+          <w:shd w:val="clear" w:color="auto" w:fill="FFFFFF"/>
+        </w:rPr>
+        <w:t>readAndCombineData</w:t>
+      </w:r>
+      <w:proofErr w:type="spellEnd"/>
+      <w:r>
+        <w:rPr>
+          <w:shd w:val="clear" w:color="auto" w:fill="FFFFFF"/>
+        </w:rPr>
+        <w:t>(</w:t>
+      </w:r>
+      <w:proofErr w:type="gramEnd"/>
+      <w:r>
+        <w:rPr>
+          <w:shd w:val="clear" w:color="auto" w:fill="FFFFFF"/>
+        </w:rPr>
+        <w:t>)</w:t>
       </w:r>
       <w:r>
         <w:rPr>
@@ -1801,7 +2069,15 @@
         <w:spacing w:before="100" w:beforeAutospacing="1" w:after="100" w:afterAutospacing="1"/>
       </w:pPr>
       <w:r>
-        <w:t>Create a dictionary of directories with the directory name as key (ex. TMC/) and empty lists as values. This will hold dataframes that can be joined on shared unique identifiers.</w:t>
+        <w:t xml:space="preserve">Create a dictionary of directories with the directory name as key (ex. TMC/) and empty lists as values. This will hold </w:t>
+      </w:r>
+      <w:proofErr w:type="spellStart"/>
+      <w:r>
+        <w:t>dataframes</w:t>
+      </w:r>
+      <w:proofErr w:type="spellEnd"/>
+      <w:r>
+        <w:t xml:space="preserve"> that can be joined on shared unique identifiers.</w:t>
       </w:r>
     </w:p>
     <w:p>
@@ -1814,7 +2090,15 @@
         <w:spacing w:before="100" w:beforeAutospacing="1" w:after="100" w:afterAutospacing="1"/>
       </w:pPr>
       <w:r>
-        <w:t>Gets the full path to the input directories and uses a formatted string to get get the other directories in a loop. (looping through the directory name keys)</w:t>
+        <w:t xml:space="preserve">Gets the full path to the input directories and uses a formatted string to get </w:t>
+      </w:r>
+      <w:proofErr w:type="spellStart"/>
+      <w:r>
+        <w:t>get</w:t>
+      </w:r>
+      <w:proofErr w:type="spellEnd"/>
+      <w:r>
+        <w:t xml:space="preserve"> the other directories in a loop. (looping through the directory name keys)</w:t>
       </w:r>
     </w:p>
     <w:p>
@@ -1866,7 +2150,15 @@
         <w:spacing w:before="100" w:beforeAutospacing="1" w:after="100" w:afterAutospacing="1"/>
       </w:pPr>
       <w:r>
-        <w:t>b) Inner loop through the files in each directory and read the file into a Spark dataframe.</w:t>
+        <w:t xml:space="preserve">b) Inner loop through the files in each directory and read the file into a Spark </w:t>
+      </w:r>
+      <w:proofErr w:type="spellStart"/>
+      <w:r>
+        <w:t>dataframe</w:t>
+      </w:r>
+      <w:proofErr w:type="spellEnd"/>
+      <w:r>
+        <w:t>.</w:t>
       </w:r>
     </w:p>
     <w:p>
@@ -1879,7 +2171,15 @@
         <w:spacing w:before="100" w:beforeAutospacing="1" w:after="100" w:afterAutospacing="1"/>
       </w:pPr>
       <w:r>
-        <w:t>c) Append the dataframe to the values list within its respective directory (key/outer loop)</w:t>
+        <w:t xml:space="preserve">c) Append the </w:t>
+      </w:r>
+      <w:proofErr w:type="spellStart"/>
+      <w:r>
+        <w:t>dataframe</w:t>
+      </w:r>
+      <w:proofErr w:type="spellEnd"/>
+      <w:r>
+        <w:t xml:space="preserve"> to the values list within its respective directory (key/outer loop)</w:t>
       </w:r>
     </w:p>
     <w:p>
@@ -1892,7 +2192,23 @@
         <w:spacing w:before="100" w:beforeAutospacing="1" w:after="100" w:afterAutospacing="1"/>
       </w:pPr>
       <w:r>
-        <w:t>d) Get out of the inner loop, pop the last data frame out of this list, and save it to a temporary variable. This will be the df that starts joining on each directories respective join identifiers.</w:t>
+        <w:t xml:space="preserve">d) Get out of the inner loop, pop the last data frame out of this list, and save it to a temporary variable. This will be the </w:t>
+      </w:r>
+      <w:proofErr w:type="spellStart"/>
+      <w:r>
+        <w:t>df</w:t>
+      </w:r>
+      <w:proofErr w:type="spellEnd"/>
+      <w:r>
+        <w:t xml:space="preserve"> that starts joining on each </w:t>
+      </w:r>
+      <w:proofErr w:type="gramStart"/>
+      <w:r>
+        <w:t>directories</w:t>
+      </w:r>
+      <w:proofErr w:type="gramEnd"/>
+      <w:r>
+        <w:t xml:space="preserve"> respective join identifiers.</w:t>
       </w:r>
     </w:p>
     <w:p>
@@ -1905,7 +2221,111 @@
         <w:spacing w:before="100" w:beforeAutospacing="1" w:after="100" w:afterAutospacing="1"/>
       </w:pPr>
       <w:r>
-        <w:t>e) Join dataframes within each directory into one. Results in 3 dataframes after starting with 12. The logic is similar to sorting algorithms. Within another inner loop Start with the dataframe that was popped, set a temp df as that df, create a joined df with the temp df and the current loops df, on the columns specified within the current iterations index location of the join list, then set the temp df as the joined df, and set the start df back to temp. This will successfully join each dataframe within the list on their respective identifiers without repeating or missing dataframes.</w:t>
+        <w:t xml:space="preserve">e) Join </w:t>
+      </w:r>
+      <w:proofErr w:type="spellStart"/>
+      <w:r>
+        <w:t>dataframes</w:t>
+      </w:r>
+      <w:proofErr w:type="spellEnd"/>
+      <w:r>
+        <w:t xml:space="preserve"> within each directory into one. Results in 3 </w:t>
+      </w:r>
+      <w:proofErr w:type="spellStart"/>
+      <w:r>
+        <w:t>dataframes</w:t>
+      </w:r>
+      <w:proofErr w:type="spellEnd"/>
+      <w:r>
+        <w:t xml:space="preserve"> after starting with 12. The logic is similar to sorting algorithms. Within another inner loop Start with the </w:t>
+      </w:r>
+      <w:proofErr w:type="spellStart"/>
+      <w:r>
+        <w:t>dataframe</w:t>
+      </w:r>
+      <w:proofErr w:type="spellEnd"/>
+      <w:r>
+        <w:t xml:space="preserve"> that was popped, set a temp </w:t>
+      </w:r>
+      <w:proofErr w:type="spellStart"/>
+      <w:r>
+        <w:t>df</w:t>
+      </w:r>
+      <w:proofErr w:type="spellEnd"/>
+      <w:r>
+        <w:t xml:space="preserve"> as that </w:t>
+      </w:r>
+      <w:proofErr w:type="spellStart"/>
+      <w:r>
+        <w:t>df</w:t>
+      </w:r>
+      <w:proofErr w:type="spellEnd"/>
+      <w:r>
+        <w:t xml:space="preserve">, create a joined </w:t>
+      </w:r>
+      <w:proofErr w:type="spellStart"/>
+      <w:r>
+        <w:t>df</w:t>
+      </w:r>
+      <w:proofErr w:type="spellEnd"/>
+      <w:r>
+        <w:t xml:space="preserve"> with the temp </w:t>
+      </w:r>
+      <w:proofErr w:type="spellStart"/>
+      <w:r>
+        <w:t>df</w:t>
+      </w:r>
+      <w:proofErr w:type="spellEnd"/>
+      <w:r>
+        <w:t xml:space="preserve"> and the current loops </w:t>
+      </w:r>
+      <w:proofErr w:type="spellStart"/>
+      <w:r>
+        <w:t>df</w:t>
+      </w:r>
+      <w:proofErr w:type="spellEnd"/>
+      <w:r>
+        <w:t xml:space="preserve">, on the columns specified within the current iterations index location of the join list, then set the temp </w:t>
+      </w:r>
+      <w:proofErr w:type="spellStart"/>
+      <w:r>
+        <w:t>df</w:t>
+      </w:r>
+      <w:proofErr w:type="spellEnd"/>
+      <w:r>
+        <w:t xml:space="preserve"> as the joined </w:t>
+      </w:r>
+      <w:proofErr w:type="spellStart"/>
+      <w:r>
+        <w:t>df</w:t>
+      </w:r>
+      <w:proofErr w:type="spellEnd"/>
+      <w:r>
+        <w:t xml:space="preserve">, and set the start </w:t>
+      </w:r>
+      <w:proofErr w:type="spellStart"/>
+      <w:r>
+        <w:t>df</w:t>
+      </w:r>
+      <w:proofErr w:type="spellEnd"/>
+      <w:r>
+        <w:t xml:space="preserve"> back to temp. This will successfully join each </w:t>
+      </w:r>
+      <w:proofErr w:type="spellStart"/>
+      <w:r>
+        <w:t>dataframe</w:t>
+      </w:r>
+      <w:proofErr w:type="spellEnd"/>
+      <w:r>
+        <w:t xml:space="preserve"> within the list on their respective identifiers without repeating or missing </w:t>
+      </w:r>
+      <w:proofErr w:type="spellStart"/>
+      <w:r>
+        <w:t>dataframes</w:t>
+      </w:r>
+      <w:proofErr w:type="spellEnd"/>
+      <w:r>
+        <w:t>.</w:t>
       </w:r>
     </w:p>
     <w:p>
@@ -1918,7 +2338,31 @@
         <w:spacing w:before="100" w:beforeAutospacing="1" w:after="100" w:afterAutospacing="1"/>
       </w:pPr>
       <w:r>
-        <w:t>f) Outside the previous loop, append the start df (which is now the full joined df) to the end of the list, and drop every other df in the list.</w:t>
+        <w:t xml:space="preserve">f) Outside the previous loop, append the start </w:t>
+      </w:r>
+      <w:proofErr w:type="spellStart"/>
+      <w:r>
+        <w:t>df</w:t>
+      </w:r>
+      <w:proofErr w:type="spellEnd"/>
+      <w:r>
+        <w:t xml:space="preserve"> (which is now the full joined </w:t>
+      </w:r>
+      <w:proofErr w:type="spellStart"/>
+      <w:r>
+        <w:t>df</w:t>
+      </w:r>
+      <w:proofErr w:type="spellEnd"/>
+      <w:r>
+        <w:t xml:space="preserve">) to the end of the list, and drop every other </w:t>
+      </w:r>
+      <w:proofErr w:type="spellStart"/>
+      <w:r>
+        <w:t>df</w:t>
+      </w:r>
+      <w:proofErr w:type="spellEnd"/>
+      <w:r>
+        <w:t xml:space="preserve"> in the list.</w:t>
       </w:r>
     </w:p>
     <w:p>
@@ -1931,7 +2375,15 @@
         <w:spacing w:before="100" w:beforeAutospacing="1" w:after="100" w:afterAutospacing="1"/>
       </w:pPr>
       <w:r>
-        <w:t>g) As a sanity check, loop through all columns in the joined df and drop any that may be duplicate.</w:t>
+        <w:t xml:space="preserve">g) As a sanity check, loop through all columns in the joined </w:t>
+      </w:r>
+      <w:proofErr w:type="spellStart"/>
+      <w:r>
+        <w:t>df</w:t>
+      </w:r>
+      <w:proofErr w:type="spellEnd"/>
+      <w:r>
+        <w:t xml:space="preserve"> and drop any that may be duplicate.</w:t>
       </w:r>
     </w:p>
     <w:p>
@@ -1944,7 +2396,23 @@
         <w:spacing w:before="100" w:beforeAutospacing="1" w:after="100" w:afterAutospacing="1"/>
       </w:pPr>
       <w:r>
-        <w:t>Sequentially join the final three dfs into one, making sure to join on the df that had more previous identifiers so there's no data loss.</w:t>
+        <w:t xml:space="preserve">Sequentially join the final three </w:t>
+      </w:r>
+      <w:proofErr w:type="spellStart"/>
+      <w:r>
+        <w:t>dfs</w:t>
+      </w:r>
+      <w:proofErr w:type="spellEnd"/>
+      <w:r>
+        <w:t xml:space="preserve"> into one, making sure to join on the </w:t>
+      </w:r>
+      <w:proofErr w:type="spellStart"/>
+      <w:r>
+        <w:t>df</w:t>
+      </w:r>
+      <w:proofErr w:type="spellEnd"/>
+      <w:r>
+        <w:t xml:space="preserve"> that had more previous identifiers so there's no data loss.</w:t>
       </w:r>
     </w:p>
     <w:p>
@@ -1957,6 +2425,7 @@
         <w:spacing w:before="100" w:beforeAutospacing="1" w:after="100" w:afterAutospacing="1"/>
       </w:pPr>
       <w:r>
+        <w:lastRenderedPageBreak/>
         <w:t>Create trainable and forecasted datasets by filtering on year (trainable &lt; 2021), (forecasted &gt; 2020)</w:t>
       </w:r>
     </w:p>
@@ -2042,7 +2511,15 @@
         <w:t>c</w:t>
       </w:r>
       <w:r>
-        <w:t xml:space="preserve">lass, the single resulting dataframe from preprocessing contains ‘actual’ data from 2017-2020, as well as </w:t>
+        <w:t xml:space="preserve">lass, the single resulting </w:t>
+      </w:r>
+      <w:proofErr w:type="spellStart"/>
+      <w:r>
+        <w:t>dataframe</w:t>
+      </w:r>
+      <w:proofErr w:type="spellEnd"/>
+      <w:r>
+        <w:t xml:space="preserve"> from preprocessing contains ‘actual’ data from 2017-2020, as well as </w:t>
       </w:r>
       <w:r>
         <w:t xml:space="preserve">VDOT’s </w:t>
@@ -2051,23 +2528,30 @@
         <w:t xml:space="preserve">‘forecasted’ data through 2024. </w:t>
       </w:r>
       <w:r>
-        <w:t>This was split into the trainable and forecasted dataframes, with 54,624 and 27,312 observations, respectively.</w:t>
-      </w:r>
-    </w:p>
-    <w:p>
-      <w:pPr>
-        <w:ind w:left="360"/>
-        <w:rPr>
-          <w:i/>
-          <w:shd w:val="clear" w:color="auto" w:fill="FFFFFF"/>
-        </w:rPr>
-      </w:pPr>
-      <w:r>
-        <w:rPr>
-          <w:i/>
-          <w:shd w:val="clear" w:color="auto" w:fill="FFFFFF"/>
-        </w:rPr>
-        <w:lastRenderedPageBreak/>
+        <w:t xml:space="preserve">This was split into the trainable and forecasted </w:t>
+      </w:r>
+      <w:proofErr w:type="spellStart"/>
+      <w:r>
+        <w:t>dataframes</w:t>
+      </w:r>
+      <w:proofErr w:type="spellEnd"/>
+      <w:r>
+        <w:t>, with 54,624 and 27,312 observations, respectively.</w:t>
+      </w:r>
+    </w:p>
+    <w:p>
+      <w:pPr>
+        <w:ind w:left="360"/>
+        <w:rPr>
+          <w:i/>
+          <w:shd w:val="clear" w:color="auto" w:fill="FFFFFF"/>
+        </w:rPr>
+      </w:pPr>
+      <w:r>
+        <w:rPr>
+          <w:i/>
+          <w:shd w:val="clear" w:color="auto" w:fill="FFFFFF"/>
+        </w:rPr>
         <w:t>Split the ‘actual’ data into train (90%) and test (10%) segments</w:t>
       </w:r>
       <w:r>
@@ -2274,10 +2758,14 @@
         <w:ind w:left="360"/>
       </w:pPr>
       <w:r>
+        <w:rPr>
+          <w:noProof/>
+        </w:rPr>
+        <w:lastRenderedPageBreak/>
         <w:drawing>
-          <wp:inline distT="0" distB="0" distL="0" distR="0" wp14:anchorId="6DEEAF9B" wp14:editId="0F031814">
+          <wp:inline distT="0" distB="0" distL="0" distR="0" wp14:anchorId="6DEEAF9B" wp14:editId="43C8C4CC">
             <wp:extent cx="5943600" cy="3738880"/>
-            <wp:effectExtent l="0" t="0" r="0" b="0"/>
+            <wp:effectExtent l="0" t="0" r="0" b="3810"/>
             <wp:docPr id="8" name="Picture 8" descr="Chart, histogram&#10;&#10;Description automatically generated"/>
             <wp:cNvGraphicFramePr>
               <a:graphicFrameLocks xmlns:a="http://schemas.openxmlformats.org/drawingml/2006/main" noChangeAspect="1"/>
@@ -2366,6 +2854,9 @@
         <w:ind w:left="360"/>
       </w:pPr>
       <w:r>
+        <w:rPr>
+          <w:noProof/>
+        </w:rPr>
         <w:drawing>
           <wp:inline distT="0" distB="0" distL="0" distR="0" wp14:anchorId="32E78B76" wp14:editId="434037B4">
             <wp:extent cx="5943600" cy="1275715"/>
@@ -2412,6 +2903,8 @@
       <w:pPr>
         <w:ind w:left="360"/>
       </w:pPr>
+      <w:bookmarkStart w:id="0" w:name="_GoBack"/>
+      <w:bookmarkEnd w:id="0"/>
       <w:r>
         <w:t>We also investigated the geographic variable, District, the area of the state the segment is within. We found that there were three districts that contained only reliable segments; Culpeper, Staunton, and Salem.</w:t>
       </w:r>
@@ -2426,6 +2919,10 @@
         <w:ind w:left="360"/>
       </w:pPr>
       <w:r>
+        <w:rPr>
+          <w:noProof/>
+        </w:rPr>
+        <w:lastRenderedPageBreak/>
         <w:drawing>
           <wp:inline distT="0" distB="0" distL="0" distR="0" wp14:anchorId="1AC41BDB" wp14:editId="1D4A2701">
             <wp:extent cx="5943600" cy="1235075"/>
@@ -2473,10 +2970,7 @@
         <w:ind w:left="360"/>
       </w:pPr>
       <w:r>
-        <w:t>A similar situation was seen in the Road variable</w:t>
-      </w:r>
-      <w:r>
-        <w:t xml:space="preserve"> with several interstates showing no unreliability, including I-81 and I-77.</w:t>
+        <w:t>A similar situation was seen in the Road variable with several interstates showing no unreliability, including I-81 and I-77.</w:t>
       </w:r>
     </w:p>
     <w:p/>
@@ -2485,6 +2979,9 @@
         <w:ind w:left="360"/>
       </w:pPr>
       <w:r>
+        <w:rPr>
+          <w:noProof/>
+        </w:rPr>
         <w:drawing>
           <wp:inline distT="0" distB="0" distL="0" distR="0" wp14:anchorId="52FF137B" wp14:editId="3D76AB0B">
             <wp:extent cx="5943600" cy="1283335"/>
@@ -2592,15 +3089,23 @@
           <w:iCs/>
           <w:shd w:val="clear" w:color="auto" w:fill="FFFFFF"/>
         </w:rPr>
-        <w:t xml:space="preserve">interactive maps of the highway segments. When looking at the distribution of reliable and unreliable segments, we found that most of the unreliable roads </w:t>
-      </w:r>
-      <w:r>
-        <w:rPr>
-          <w:iCs/>
-          <w:shd w:val="clear" w:color="auto" w:fill="FFFFFF"/>
-        </w:rPr>
-        <w:lastRenderedPageBreak/>
-        <w:t>were in the Norfalk/Virginia Beach, Richmond, and Northern Virginia areas. This was not surprising given their populations relative to the rest of the state.</w:t>
+        <w:t xml:space="preserve">interactive maps of the highway segments. When looking at the distribution of reliable and unreliable segments, we found that most of the unreliable roads were in the </w:t>
+      </w:r>
+      <w:proofErr w:type="spellStart"/>
+      <w:r>
+        <w:rPr>
+          <w:iCs/>
+          <w:shd w:val="clear" w:color="auto" w:fill="FFFFFF"/>
+        </w:rPr>
+        <w:t>Norfalk</w:t>
+      </w:r>
+      <w:proofErr w:type="spellEnd"/>
+      <w:r>
+        <w:rPr>
+          <w:iCs/>
+          <w:shd w:val="clear" w:color="auto" w:fill="FFFFFF"/>
+        </w:rPr>
+        <w:t>/Virginia Beach, Richmond, and Northern Virginia areas. This was not surprising given their populations relative to the rest of the state.</w:t>
       </w:r>
     </w:p>
     <w:p>
@@ -2623,6 +3128,7 @@
       <w:r>
         <w:rPr>
           <w:iCs/>
+          <w:noProof/>
         </w:rPr>
         <w:drawing>
           <wp:inline distT="0" distB="0" distL="0" distR="0" wp14:anchorId="12EED1D4" wp14:editId="6B54F287">
@@ -2680,6 +3186,7 @@
         <w:rPr>
           <w:iCs/>
         </w:rPr>
+        <w:lastRenderedPageBreak/>
         <w:t xml:space="preserve">This distribution of unreliability was expectedly like the distribution of average hourly volume. </w:t>
       </w:r>
       <w:r>
@@ -2726,6 +3233,7 @@
       <w:r>
         <w:rPr>
           <w:iCs/>
+          <w:noProof/>
         </w:rPr>
         <w:drawing>
           <wp:inline distT="0" distB="0" distL="0" distR="0" wp14:anchorId="656FAB93" wp14:editId="262ED873">
@@ -2780,7 +3288,21 @@
         <w:rPr>
           <w:iCs/>
         </w:rPr>
-        <w:t>The noticeable presence of crashes along I-81 did not seem to impact the reliability of the interstate, as no segments were marked as such. The lack of expected influence on reliability could have been due to the almost random spread of crashes, or its possible that crashes do not affect overall reliability and traffic time in the long run.</w:t>
+        <w:t xml:space="preserve">The noticeable presence of crashes along I-81 did not seem to impact the reliability of the interstate, as no segments were marked as such. The lack of expected influence on reliability could have been due to the almost random spread of crashes, or </w:t>
+      </w:r>
+      <w:proofErr w:type="spellStart"/>
+      <w:r>
+        <w:rPr>
+          <w:iCs/>
+        </w:rPr>
+        <w:t>its</w:t>
+      </w:r>
+      <w:proofErr w:type="spellEnd"/>
+      <w:r>
+        <w:rPr>
+          <w:iCs/>
+        </w:rPr>
+        <w:t xml:space="preserve"> possible that crashes do not affect overall reliability and traffic time in the long run.</w:t>
       </w:r>
     </w:p>
     <w:p>
@@ -2837,168 +3359,204 @@
         <w:rPr>
           <w:b/>
         </w:rPr>
+        <w:t>Model Construction</w:t>
+      </w:r>
+    </w:p>
+    <w:p>
+      <w:pPr>
+        <w:rPr>
+          <w:b/>
+        </w:rPr>
+      </w:pPr>
+    </w:p>
+    <w:p>
+      <w:pPr>
+        <w:ind w:left="360"/>
+        <w:rPr>
+          <w:bCs/>
+          <w:i/>
+          <w:iCs/>
+        </w:rPr>
+      </w:pPr>
+      <w:r>
+        <w:rPr>
+          <w:bCs/>
+          <w:i/>
+          <w:iCs/>
+        </w:rPr>
+        <w:t>Build Pipeline:</w:t>
+      </w:r>
+    </w:p>
+    <w:p>
+      <w:pPr>
+        <w:ind w:left="360"/>
+        <w:rPr>
+          <w:bCs/>
+        </w:rPr>
+      </w:pPr>
+    </w:p>
+    <w:p>
+      <w:pPr>
+        <w:ind w:left="360"/>
+        <w:rPr>
+          <w:bCs/>
+        </w:rPr>
+      </w:pPr>
+      <w:proofErr w:type="spellStart"/>
+      <w:r>
+        <w:rPr>
+          <w:bCs/>
+        </w:rPr>
+        <w:t>PySpark’s</w:t>
+      </w:r>
+      <w:proofErr w:type="spellEnd"/>
+      <w:r>
+        <w:rPr>
+          <w:bCs/>
+        </w:rPr>
+        <w:t xml:space="preserve"> Pipeline functionality was used to streamline our data preparation for modeling. </w:t>
+      </w:r>
+      <w:r>
+        <w:rPr>
+          <w:bCs/>
+        </w:rPr>
+        <w:t>The pipeline included stages for string indexing and one hot encoding for categorical variables, and the final vector assembling to create the features column. The features column consisted of vectors containing all independent variables that would be input into the models.</w:t>
+      </w:r>
+    </w:p>
+    <w:p>
+      <w:pPr>
+        <w:rPr>
+          <w:i/>
+        </w:rPr>
+      </w:pPr>
+    </w:p>
+    <w:p>
+      <w:pPr>
+        <w:ind w:left="360"/>
+        <w:rPr>
+          <w:i/>
+        </w:rPr>
+      </w:pPr>
+      <w:r>
+        <w:rPr>
+          <w:i/>
+        </w:rPr>
+        <w:t>Logistic Regression:</w:t>
+      </w:r>
+    </w:p>
+    <w:p>
+      <w:pPr>
+        <w:ind w:left="360"/>
+        <w:rPr>
+          <w:i/>
+        </w:rPr>
+      </w:pPr>
+    </w:p>
+    <w:p>
+      <w:pPr>
+        <w:ind w:left="360"/>
+        <w:rPr>
+          <w:iCs/>
+        </w:rPr>
+      </w:pPr>
+      <w:r>
+        <w:rPr>
+          <w:iCs/>
+        </w:rPr>
+        <w:t>We started with a simple logistic regression model with no tuning to get a baseline understanding of the ability to classify the segments. This preliminary model performed well, producing an accuracy of 0.91 and an AUROC of 0.74. However, there were a lot of false positive and negative predictions.</w:t>
+      </w:r>
+    </w:p>
+    <w:p>
+      <w:pPr>
+        <w:ind w:left="360"/>
+        <w:rPr>
+          <w:iCs/>
+        </w:rPr>
+      </w:pPr>
+    </w:p>
+    <w:p>
+      <w:pPr>
+        <w:ind w:left="360"/>
+        <w:rPr>
+          <w:iCs/>
+        </w:rPr>
+      </w:pPr>
+      <w:r>
+        <w:rPr>
+          <w:iCs/>
+        </w:rPr>
+        <w:t xml:space="preserve">To </w:t>
+      </w:r>
+      <w:r>
+        <w:rPr>
+          <w:iCs/>
+        </w:rPr>
+        <w:t>i</w:t>
+      </w:r>
+      <w:r>
+        <w:rPr>
+          <w:iCs/>
+        </w:rPr>
+        <w:t xml:space="preserve">mprove on </w:t>
+      </w:r>
+      <w:r>
+        <w:rPr>
+          <w:iCs/>
+        </w:rPr>
+        <w:t>the reliability of the</w:t>
+      </w:r>
+      <w:r>
+        <w:rPr>
+          <w:iCs/>
+        </w:rPr>
+        <w:t xml:space="preserve"> model</w:t>
+      </w:r>
+      <w:r>
+        <w:rPr>
+          <w:iCs/>
+        </w:rPr>
+        <w:t xml:space="preserve"> </w:t>
+      </w:r>
+      <w:r>
+        <w:rPr>
+          <w:iCs/>
+        </w:rPr>
+        <w:t>we felt it was necessary to implement cross validation.</w:t>
+      </w:r>
+      <w:r>
+        <w:rPr>
+          <w:iCs/>
+        </w:rPr>
+        <w:t xml:space="preserve"> We created a parameter grid with possible values for lambda, alpha, and max iterations. Then each possible model was trained on the training data with 10-fold cross </w:t>
+      </w:r>
+      <w:r>
+        <w:rPr>
+          <w:iCs/>
+        </w:rPr>
         <w:lastRenderedPageBreak/>
-        <w:t>Model Construction</w:t>
-      </w:r>
-    </w:p>
-    <w:p>
-      <w:pPr>
-        <w:rPr>
-          <w:b/>
-        </w:rPr>
-      </w:pPr>
-    </w:p>
-    <w:p>
-      <w:pPr>
-        <w:ind w:left="360"/>
-        <w:rPr>
-          <w:bCs/>
-          <w:i/>
-          <w:iCs/>
-        </w:rPr>
-      </w:pPr>
-      <w:r>
-        <w:rPr>
-          <w:bCs/>
-          <w:i/>
-          <w:iCs/>
-        </w:rPr>
-        <w:t>Build Pipeline:</w:t>
-      </w:r>
-    </w:p>
-    <w:p>
-      <w:pPr>
-        <w:ind w:left="360"/>
-        <w:rPr>
-          <w:bCs/>
-        </w:rPr>
-      </w:pPr>
-    </w:p>
-    <w:p>
-      <w:pPr>
-        <w:ind w:left="360"/>
-        <w:rPr>
-          <w:bCs/>
-        </w:rPr>
-      </w:pPr>
-      <w:r>
-        <w:rPr>
-          <w:bCs/>
-        </w:rPr>
-        <w:t xml:space="preserve">PySpark’s Pipeline functionality was used to streamline our data preparation for modeling. </w:t>
-      </w:r>
-      <w:r>
-        <w:rPr>
-          <w:bCs/>
-        </w:rPr>
-        <w:t>The pipeline included stages for string indexing and one hot encoding for categorical variables, and the final vector assembling to create the features column. The features column consisted of vectors containing all independent variables that would be input into the models.</w:t>
-      </w:r>
-    </w:p>
-    <w:p>
-      <w:pPr>
-        <w:rPr>
-          <w:i/>
-        </w:rPr>
-      </w:pPr>
-    </w:p>
-    <w:p>
-      <w:pPr>
-        <w:ind w:left="360"/>
-        <w:rPr>
-          <w:i/>
-        </w:rPr>
-      </w:pPr>
-      <w:r>
-        <w:rPr>
-          <w:i/>
-        </w:rPr>
-        <w:t>Logistic Regression:</w:t>
-      </w:r>
-    </w:p>
-    <w:p>
-      <w:pPr>
-        <w:ind w:left="360"/>
-        <w:rPr>
-          <w:i/>
-        </w:rPr>
-      </w:pPr>
-    </w:p>
-    <w:p>
-      <w:pPr>
-        <w:ind w:left="360"/>
-        <w:rPr>
-          <w:iCs/>
-        </w:rPr>
-      </w:pPr>
-      <w:r>
-        <w:rPr>
-          <w:iCs/>
-        </w:rPr>
-        <w:t>We started with a simple logistic regression model with no tuning to get a baseline understanding of the ability to classify the segments. This preliminary model performed well, producing an accuracy of 0.91 and an AUROC of 0.74. However, there were a lot of false positive and negative predictions.</w:t>
-      </w:r>
-    </w:p>
-    <w:p>
-      <w:pPr>
-        <w:ind w:left="360"/>
-        <w:rPr>
-          <w:iCs/>
-        </w:rPr>
-      </w:pPr>
-    </w:p>
-    <w:p>
-      <w:pPr>
-        <w:ind w:left="360"/>
-        <w:rPr>
-          <w:iCs/>
-        </w:rPr>
-      </w:pPr>
-      <w:r>
-        <w:rPr>
-          <w:iCs/>
-        </w:rPr>
-        <w:t xml:space="preserve">To </w:t>
-      </w:r>
-      <w:r>
-        <w:rPr>
-          <w:iCs/>
-        </w:rPr>
-        <w:t>i</w:t>
-      </w:r>
-      <w:r>
-        <w:rPr>
-          <w:iCs/>
-        </w:rPr>
-        <w:t xml:space="preserve">mprove on </w:t>
-      </w:r>
-      <w:r>
-        <w:rPr>
-          <w:iCs/>
-        </w:rPr>
-        <w:t>the reliability of the</w:t>
-      </w:r>
-      <w:r>
-        <w:rPr>
-          <w:iCs/>
-        </w:rPr>
-        <w:t xml:space="preserve"> model</w:t>
-      </w:r>
-      <w:r>
-        <w:rPr>
-          <w:iCs/>
-        </w:rPr>
-        <w:t xml:space="preserve"> </w:t>
-      </w:r>
-      <w:r>
-        <w:rPr>
-          <w:iCs/>
-        </w:rPr>
-        <w:t>we felt it was necessary to implement cross validation.</w:t>
-      </w:r>
-      <w:r>
-        <w:rPr>
-          <w:iCs/>
-        </w:rPr>
-        <w:t xml:space="preserve"> We created a parameter grid with possible values for lambda, alpha, and max iterations. Then each possible model was trained on the training data with 10-fold cross validation. The best model, chosen by the CrossValidator() object based on AUROC, had a lambda of 0.1, alpha of 0.2, and max iterations of 10. </w:t>
+        <w:t xml:space="preserve">validation. The best model, chosen by the </w:t>
+      </w:r>
+      <w:proofErr w:type="spellStart"/>
+      <w:proofErr w:type="gramStart"/>
+      <w:r>
+        <w:rPr>
+          <w:iCs/>
+        </w:rPr>
+        <w:t>CrossValidator</w:t>
+      </w:r>
+      <w:proofErr w:type="spellEnd"/>
+      <w:r>
+        <w:rPr>
+          <w:iCs/>
+        </w:rPr>
+        <w:t>(</w:t>
+      </w:r>
+      <w:proofErr w:type="gramEnd"/>
+      <w:r>
+        <w:rPr>
+          <w:iCs/>
+        </w:rPr>
+        <w:t xml:space="preserve">) object based on AUROC, had a lambda of 0.1, alpha of 0.2, and max iterations of 10. </w:t>
       </w:r>
       <w:r>
         <w:rPr>
@@ -3038,19 +3596,7 @@
         <w:rPr>
           <w:iCs/>
         </w:rPr>
-        <w:t xml:space="preserve">We further investigated the model by testing varying thresholds to see how the AUROC could possibly be improved. </w:t>
-      </w:r>
-      <w:r>
-        <w:rPr>
-          <w:iCs/>
-        </w:rPr>
-        <w:t xml:space="preserve">We found the highest AUROC of 0.87 with a threshold of 0.1, but that came with a </w:t>
-      </w:r>
-      <w:r>
-        <w:rPr>
-          <w:iCs/>
-        </w:rPr>
-        <w:t>steep increase in false positives.</w:t>
+        <w:t>We further investigated the model by testing varying thresholds to see how the AUROC could possibly be improved. We found the highest AUROC of 0.87 with a threshold of 0.1, but that came with a steep increase in false positives.</w:t>
       </w:r>
     </w:p>
     <w:p>
@@ -3072,6 +3618,7 @@
       <w:r>
         <w:rPr>
           <w:iCs/>
+          <w:noProof/>
         </w:rPr>
         <w:drawing>
           <wp:inline distT="0" distB="0" distL="0" distR="0" wp14:anchorId="176DF367" wp14:editId="12ECF8E2">
@@ -3262,14 +3809,7 @@
         <w:rPr>
           <w:iCs/>
         </w:rPr>
-        <w:t xml:space="preserve">The best performing Random Forest model </w:t>
-      </w:r>
-      <w:r>
-        <w:rPr>
-          <w:iCs/>
-        </w:rPr>
-        <w:lastRenderedPageBreak/>
-        <w:t>against the training data had a max depth of 10, max bins of 10, and number of trees at 5. This model, when used to predict the test data, had an accuracy of 0.90 and AUROC of 0.5</w:t>
+        <w:t>The best performing Random Forest model against the training data had a max depth of 10, max bins of 10, and number of trees at 5. This model, when used to predict the test data, had an accuracy of 0.90 and AUROC of 0.5</w:t>
       </w:r>
       <w:r>
         <w:rPr>
@@ -3367,6 +3907,7 @@
       <w:r>
         <w:rPr>
           <w:iCs/>
+          <w:noProof/>
         </w:rPr>
         <w:drawing>
           <wp:inline distT="0" distB="0" distL="0" distR="0" wp14:anchorId="324A26F0" wp14:editId="7D41E440">
@@ -3597,6 +4138,7 @@
       <w:r>
         <w:rPr>
           <w:iCs/>
+          <w:noProof/>
         </w:rPr>
         <w:drawing>
           <wp:inline distT="0" distB="0" distL="0" distR="0" wp14:anchorId="0B920A9F" wp14:editId="33E588CA">
@@ -3712,6 +4254,9 @@
         <w:jc w:val="center"/>
       </w:pPr>
       <w:r>
+        <w:rPr>
+          <w:noProof/>
+        </w:rPr>
         <w:drawing>
           <wp:inline distT="0" distB="0" distL="0" distR="0" wp14:anchorId="4CEAFCBE" wp14:editId="6FAD57E5">
             <wp:extent cx="4005263" cy="1035549"/>
@@ -3848,6 +4393,7 @@
               <w:rPr>
                 <w:noProof/>
               </w:rPr>
+              <w:lastRenderedPageBreak/>
               <w:drawing>
                 <wp:inline distT="0" distB="0" distL="0" distR="0" wp14:anchorId="606C7C23" wp14:editId="16F37C43">
                   <wp:extent cx="1658807" cy="1595437"/>
@@ -4097,7 +4643,7 @@
           <w:sz w:val="24"/>
           <w:szCs w:val="24"/>
         </w:rPr>
-        <w:t xml:space="preserve">Decision Tree projects 66 highway segments </w:t>
+        <w:t xml:space="preserve">Decision Tree projects </w:t>
       </w:r>
       <w:r>
         <w:rPr>
@@ -4106,6 +4652,24 @@
           <w:sz w:val="24"/>
           <w:szCs w:val="24"/>
         </w:rPr>
+        <w:t>average of 136</w:t>
+      </w:r>
+      <w:r>
+        <w:rPr>
+          <w:rFonts w:asciiTheme="minorHAnsi" w:hAnsiTheme="minorHAnsi" w:cstheme="minorHAnsi"/>
+          <w:color w:val="000000" w:themeColor="text1"/>
+          <w:sz w:val="24"/>
+          <w:szCs w:val="24"/>
+        </w:rPr>
+        <w:t xml:space="preserve"> highway segments </w:t>
+      </w:r>
+      <w:r>
+        <w:rPr>
+          <w:rFonts w:asciiTheme="minorHAnsi" w:hAnsiTheme="minorHAnsi" w:cstheme="minorHAnsi"/>
+          <w:color w:val="000000" w:themeColor="text1"/>
+          <w:sz w:val="24"/>
+          <w:szCs w:val="24"/>
+        </w:rPr>
         <w:t>to be</w:t>
       </w:r>
       <w:r>
@@ -4115,7 +4679,25 @@
           <w:sz w:val="24"/>
           <w:szCs w:val="24"/>
         </w:rPr>
-        <w:t xml:space="preserve"> unreliable from 2021-2024</w:t>
+        <w:t xml:space="preserve"> unreliable </w:t>
+      </w:r>
+      <w:r>
+        <w:rPr>
+          <w:rFonts w:asciiTheme="minorHAnsi" w:hAnsiTheme="minorHAnsi" w:cstheme="minorHAnsi"/>
+          <w:color w:val="000000" w:themeColor="text1"/>
+          <w:sz w:val="24"/>
+          <w:szCs w:val="24"/>
+        </w:rPr>
+        <w:t xml:space="preserve">each year from </w:t>
+      </w:r>
+      <w:r>
+        <w:rPr>
+          <w:rFonts w:asciiTheme="minorHAnsi" w:hAnsiTheme="minorHAnsi" w:cstheme="minorHAnsi"/>
+          <w:color w:val="000000" w:themeColor="text1"/>
+          <w:sz w:val="24"/>
+          <w:szCs w:val="24"/>
+        </w:rPr>
+        <w:t>2021-2024</w:t>
       </w:r>
     </w:p>
     <w:p>
@@ -4159,7 +4741,107 @@
           <w:sz w:val="24"/>
           <w:szCs w:val="24"/>
         </w:rPr>
-        <w:t>. According to the state, an unreliable segment must be classified by a model as unreliable in the morning, midday, evening, and weekend to be considered truly unreliable. Our decision tree model has identified 66 segments that are projected to be unreliable in all four traffic periods from 2021-2024. We believe these segments should be prioritized when allocating MAP-21 funds to highway improvements.</w:t>
+        <w:t>. According to the state, an unreliable segment must</w:t>
+      </w:r>
+      <w:r>
+        <w:rPr>
+          <w:rFonts w:asciiTheme="minorHAnsi" w:hAnsiTheme="minorHAnsi" w:cstheme="minorHAnsi"/>
+          <w:b w:val="0"/>
+          <w:color w:val="000000" w:themeColor="text1"/>
+          <w:sz w:val="24"/>
+          <w:szCs w:val="24"/>
+        </w:rPr>
+        <w:t xml:space="preserve"> only</w:t>
+      </w:r>
+      <w:r>
+        <w:rPr>
+          <w:rFonts w:asciiTheme="minorHAnsi" w:hAnsiTheme="minorHAnsi" w:cstheme="minorHAnsi"/>
+          <w:b w:val="0"/>
+          <w:color w:val="000000" w:themeColor="text1"/>
+          <w:sz w:val="24"/>
+          <w:szCs w:val="24"/>
+        </w:rPr>
+        <w:t xml:space="preserve"> be classified by a model as unreliable in </w:t>
+      </w:r>
+      <w:r>
+        <w:rPr>
+          <w:rFonts w:asciiTheme="minorHAnsi" w:hAnsiTheme="minorHAnsi" w:cstheme="minorHAnsi"/>
+          <w:b w:val="0"/>
+          <w:color w:val="000000" w:themeColor="text1"/>
+          <w:sz w:val="24"/>
+          <w:szCs w:val="24"/>
+        </w:rPr>
+        <w:t xml:space="preserve">either </w:t>
+      </w:r>
+      <w:r>
+        <w:rPr>
+          <w:rFonts w:asciiTheme="minorHAnsi" w:hAnsiTheme="minorHAnsi" w:cstheme="minorHAnsi"/>
+          <w:b w:val="0"/>
+          <w:color w:val="000000" w:themeColor="text1"/>
+          <w:sz w:val="24"/>
+          <w:szCs w:val="24"/>
+        </w:rPr>
+        <w:t xml:space="preserve">the morning, midday, evening, </w:t>
+      </w:r>
+      <w:r>
+        <w:rPr>
+          <w:rFonts w:asciiTheme="minorHAnsi" w:hAnsiTheme="minorHAnsi" w:cstheme="minorHAnsi"/>
+          <w:b w:val="0"/>
+          <w:color w:val="000000" w:themeColor="text1"/>
+          <w:sz w:val="24"/>
+          <w:szCs w:val="24"/>
+        </w:rPr>
+        <w:t>or</w:t>
+      </w:r>
+      <w:r>
+        <w:rPr>
+          <w:rFonts w:asciiTheme="minorHAnsi" w:hAnsiTheme="minorHAnsi" w:cstheme="minorHAnsi"/>
+          <w:b w:val="0"/>
+          <w:color w:val="000000" w:themeColor="text1"/>
+          <w:sz w:val="24"/>
+          <w:szCs w:val="24"/>
+        </w:rPr>
+        <w:t xml:space="preserve"> weekend to be considered unreliable. Our decision tree model has identified </w:t>
+      </w:r>
+      <w:r>
+        <w:rPr>
+          <w:rFonts w:asciiTheme="minorHAnsi" w:hAnsiTheme="minorHAnsi" w:cstheme="minorHAnsi"/>
+          <w:b w:val="0"/>
+          <w:color w:val="000000" w:themeColor="text1"/>
+          <w:sz w:val="24"/>
+          <w:szCs w:val="24"/>
+        </w:rPr>
+        <w:t>on average 136</w:t>
+      </w:r>
+      <w:r>
+        <w:rPr>
+          <w:rFonts w:asciiTheme="minorHAnsi" w:hAnsiTheme="minorHAnsi" w:cstheme="minorHAnsi"/>
+          <w:b w:val="0"/>
+          <w:color w:val="000000" w:themeColor="text1"/>
+          <w:sz w:val="24"/>
+          <w:szCs w:val="24"/>
+        </w:rPr>
+        <w:t xml:space="preserve"> segments that are projected to be unreliable </w:t>
+      </w:r>
+      <w:r>
+        <w:rPr>
+          <w:rFonts w:asciiTheme="minorHAnsi" w:hAnsiTheme="minorHAnsi" w:cstheme="minorHAnsi"/>
+          <w:b w:val="0"/>
+          <w:color w:val="000000" w:themeColor="text1"/>
+          <w:sz w:val="24"/>
+          <w:szCs w:val="24"/>
+        </w:rPr>
+        <w:t>each year from</w:t>
+      </w:r>
+      <w:r>
+        <w:rPr>
+          <w:rFonts w:asciiTheme="minorHAnsi" w:hAnsiTheme="minorHAnsi" w:cstheme="minorHAnsi"/>
+          <w:b w:val="0"/>
+          <w:color w:val="000000" w:themeColor="text1"/>
+          <w:sz w:val="24"/>
+          <w:szCs w:val="24"/>
+        </w:rPr>
+        <w:t xml:space="preserve"> 2021-2024. We believe these segments should be prioritized when allocating MAP-21 funds to highway improvements.</w:t>
       </w:r>
     </w:p>
     <w:p>
@@ -4191,7 +4873,6 @@
         <w:pStyle w:val="Heading3"/>
         <w:shd w:val="clear" w:color="auto" w:fill="FFFFFF"/>
         <w:ind w:left="360"/>
-        <w:jc w:val="center"/>
         <w:rPr>
           <w:rFonts w:asciiTheme="minorHAnsi" w:hAnsiTheme="minorHAnsi" w:cstheme="minorHAnsi"/>
           <w:b w:val="0"/>
@@ -4209,7 +4890,960 @@
           <w:sz w:val="24"/>
           <w:szCs w:val="24"/>
         </w:rPr>
-        <w:lastRenderedPageBreak/>
+        <mc:AlternateContent>
+          <mc:Choice Requires="wps">
+            <w:drawing>
+              <wp:anchor distT="0" distB="0" distL="114300" distR="114300" simplePos="0" relativeHeight="251668480" behindDoc="0" locked="0" layoutInCell="1" allowOverlap="1" wp14:anchorId="66A4A0AC" wp14:editId="13F20D62">
+                <wp:simplePos x="0" y="0"/>
+                <wp:positionH relativeFrom="column">
+                  <wp:posOffset>3239263</wp:posOffset>
+                </wp:positionH>
+                <wp:positionV relativeFrom="paragraph">
+                  <wp:posOffset>1569924</wp:posOffset>
+                </wp:positionV>
+                <wp:extent cx="1451296" cy="335559"/>
+                <wp:effectExtent l="0" t="0" r="0" b="0"/>
+                <wp:wrapNone/>
+                <wp:docPr id="14" name="Rectangle 14"/>
+                <wp:cNvGraphicFramePr/>
+                <a:graphic xmlns:a="http://schemas.openxmlformats.org/drawingml/2006/main">
+                  <a:graphicData uri="http://schemas.microsoft.com/office/word/2010/wordprocessingShape">
+                    <wps:wsp>
+                      <wps:cNvSpPr/>
+                      <wps:spPr>
+                        <a:xfrm>
+                          <a:off x="0" y="0"/>
+                          <a:ext cx="1451296" cy="335559"/>
+                        </a:xfrm>
+                        <a:prstGeom prst="rect">
+                          <a:avLst/>
+                        </a:prstGeom>
+                        <a:noFill/>
+                        <a:ln>
+                          <a:noFill/>
+                        </a:ln>
+                      </wps:spPr>
+                      <wps:style>
+                        <a:lnRef idx="2">
+                          <a:schemeClr val="accent1">
+                            <a:shade val="50000"/>
+                          </a:schemeClr>
+                        </a:lnRef>
+                        <a:fillRef idx="1">
+                          <a:schemeClr val="accent1"/>
+                        </a:fillRef>
+                        <a:effectRef idx="0">
+                          <a:schemeClr val="accent1"/>
+                        </a:effectRef>
+                        <a:fontRef idx="minor">
+                          <a:schemeClr val="lt1"/>
+                        </a:fontRef>
+                      </wps:style>
+                      <wps:txbx>
+                        <w:txbxContent>
+                          <w:p>
+                            <w:pPr>
+                              <w:rPr>
+                                <w:color w:val="000000" w:themeColor="text1"/>
+                              </w:rPr>
+                            </w:pPr>
+                            <w:r>
+                              <w:rPr>
+                                <w:color w:val="000000" w:themeColor="text1"/>
+                              </w:rPr>
+                              <w:t>13</w:t>
+                            </w:r>
+                            <w:r>
+                              <w:rPr>
+                                <w:color w:val="000000" w:themeColor="text1"/>
+                              </w:rPr>
+                              <w:t>4</w:t>
+                            </w:r>
+                            <w:r>
+                              <w:rPr>
+                                <w:color w:val="000000" w:themeColor="text1"/>
+                              </w:rPr>
+                              <w:t xml:space="preserve"> </w:t>
+                            </w:r>
+                            <w:proofErr w:type="gramStart"/>
+                            <w:r>
+                              <w:rPr>
+                                <w:color w:val="000000" w:themeColor="text1"/>
+                              </w:rPr>
+                              <w:t>total</w:t>
+                            </w:r>
+                            <w:proofErr w:type="gramEnd"/>
+                            <w:r>
+                              <w:rPr>
+                                <w:color w:val="000000" w:themeColor="text1"/>
+                              </w:rPr>
+                              <w:t xml:space="preserve"> unreliable</w:t>
+                            </w:r>
+                          </w:p>
+                        </w:txbxContent>
+                      </wps:txbx>
+                      <wps:bodyPr rot="0" spcFirstLastPara="0" vertOverflow="overflow" horzOverflow="overflow" vert="horz" wrap="square" lIns="91440" tIns="45720" rIns="91440" bIns="45720" numCol="1" spcCol="0" rtlCol="0" fromWordArt="0" anchor="ctr" anchorCtr="0" forceAA="0" compatLnSpc="1">
+                        <a:prstTxWarp prst="textNoShape">
+                          <a:avLst/>
+                        </a:prstTxWarp>
+                        <a:noAutofit/>
+                      </wps:bodyPr>
+                    </wps:wsp>
+                  </a:graphicData>
+                </a:graphic>
+                <wp14:sizeRelH relativeFrom="margin">
+                  <wp14:pctWidth>0</wp14:pctWidth>
+                </wp14:sizeRelH>
+                <wp14:sizeRelV relativeFrom="margin">
+                  <wp14:pctHeight>0</wp14:pctHeight>
+                </wp14:sizeRelV>
+              </wp:anchor>
+            </w:drawing>
+          </mc:Choice>
+          <mc:Fallback>
+            <w:pict>
+              <v:rect w14:anchorId="66A4A0AC" id="Rectangle 14" o:spid="_x0000_s1026" style="position:absolute;left:0;text-align:left;margin-left:255.05pt;margin-top:123.6pt;width:114.3pt;height:26.4pt;z-index:251668480;visibility:visible;mso-wrap-style:square;mso-width-percent:0;mso-height-percent:0;mso-wrap-distance-left:9pt;mso-wrap-distance-top:0;mso-wrap-distance-right:9pt;mso-wrap-distance-bottom:0;mso-position-horizontal:absolute;mso-position-horizontal-relative:text;mso-position-vertical:absolute;mso-position-vertical-relative:text;mso-width-percent:0;mso-height-percent:0;mso-width-relative:margin;mso-height-relative:margin;v-text-anchor:middle" o:gfxdata="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" filled="f" stroked="f" strokeweight="1pt">
+                <v:textbox>
+                  <w:txbxContent>
+                    <w:p>
+                      <w:pPr>
+                        <w:rPr>
+                          <w:color w:val="000000" w:themeColor="text1"/>
+                        </w:rPr>
+                      </w:pPr>
+                      <w:r>
+                        <w:rPr>
+                          <w:color w:val="000000" w:themeColor="text1"/>
+                        </w:rPr>
+                        <w:t>13</w:t>
+                      </w:r>
+                      <w:r>
+                        <w:rPr>
+                          <w:color w:val="000000" w:themeColor="text1"/>
+                        </w:rPr>
+                        <w:t>4</w:t>
+                      </w:r>
+                      <w:r>
+                        <w:rPr>
+                          <w:color w:val="000000" w:themeColor="text1"/>
+                        </w:rPr>
+                        <w:t xml:space="preserve"> </w:t>
+                      </w:r>
+                      <w:proofErr w:type="gramStart"/>
+                      <w:r>
+                        <w:rPr>
+                          <w:color w:val="000000" w:themeColor="text1"/>
+                        </w:rPr>
+                        <w:t>total</w:t>
+                      </w:r>
+                      <w:proofErr w:type="gramEnd"/>
+                      <w:r>
+                        <w:rPr>
+                          <w:color w:val="000000" w:themeColor="text1"/>
+                        </w:rPr>
+                        <w:t xml:space="preserve"> unreliable</w:t>
+                      </w:r>
+                    </w:p>
+                  </w:txbxContent>
+                </v:textbox>
+              </v:rect>
+            </w:pict>
+          </mc:Fallback>
+        </mc:AlternateContent>
+      </w:r>
+      <w:r>
+        <w:rPr>
+          <w:rFonts w:asciiTheme="minorHAnsi" w:hAnsiTheme="minorHAnsi" w:cstheme="minorHAnsi"/>
+          <w:b w:val="0"/>
+          <w:noProof/>
+          <w:color w:val="000000" w:themeColor="text1"/>
+          <w:sz w:val="24"/>
+          <w:szCs w:val="24"/>
+        </w:rPr>
+        <mc:AlternateContent>
+          <mc:Choice Requires="wps">
+            <w:drawing>
+              <wp:anchor distT="0" distB="0" distL="114300" distR="114300" simplePos="0" relativeHeight="251670528" behindDoc="0" locked="0" layoutInCell="1" allowOverlap="1" wp14:anchorId="67A4F8C3" wp14:editId="7DF61A6A">
+                <wp:simplePos x="0" y="0"/>
+                <wp:positionH relativeFrom="column">
+                  <wp:posOffset>3239391</wp:posOffset>
+                </wp:positionH>
+                <wp:positionV relativeFrom="paragraph">
+                  <wp:posOffset>990576</wp:posOffset>
+                </wp:positionV>
+                <wp:extent cx="1451296" cy="335559"/>
+                <wp:effectExtent l="0" t="0" r="0" b="0"/>
+                <wp:wrapNone/>
+                <wp:docPr id="15" name="Rectangle 15"/>
+                <wp:cNvGraphicFramePr/>
+                <a:graphic xmlns:a="http://schemas.openxmlformats.org/drawingml/2006/main">
+                  <a:graphicData uri="http://schemas.microsoft.com/office/word/2010/wordprocessingShape">
+                    <wps:wsp>
+                      <wps:cNvSpPr/>
+                      <wps:spPr>
+                        <a:xfrm>
+                          <a:off x="0" y="0"/>
+                          <a:ext cx="1451296" cy="335559"/>
+                        </a:xfrm>
+                        <a:prstGeom prst="rect">
+                          <a:avLst/>
+                        </a:prstGeom>
+                        <a:noFill/>
+                        <a:ln>
+                          <a:noFill/>
+                        </a:ln>
+                      </wps:spPr>
+                      <wps:style>
+                        <a:lnRef idx="2">
+                          <a:schemeClr val="accent1">
+                            <a:shade val="50000"/>
+                          </a:schemeClr>
+                        </a:lnRef>
+                        <a:fillRef idx="1">
+                          <a:schemeClr val="accent1"/>
+                        </a:fillRef>
+                        <a:effectRef idx="0">
+                          <a:schemeClr val="accent1"/>
+                        </a:effectRef>
+                        <a:fontRef idx="minor">
+                          <a:schemeClr val="lt1"/>
+                        </a:fontRef>
+                      </wps:style>
+                      <wps:txbx>
+                        <w:txbxContent>
+                          <w:p>
+                            <w:pPr>
+                              <w:rPr>
+                                <w:color w:val="000000" w:themeColor="text1"/>
+                              </w:rPr>
+                            </w:pPr>
+                            <w:r>
+                              <w:rPr>
+                                <w:color w:val="000000" w:themeColor="text1"/>
+                              </w:rPr>
+                              <w:t>13</w:t>
+                            </w:r>
+                            <w:r>
+                              <w:rPr>
+                                <w:color w:val="000000" w:themeColor="text1"/>
+                              </w:rPr>
+                              <w:t>4</w:t>
+                            </w:r>
+                            <w:r>
+                              <w:rPr>
+                                <w:color w:val="000000" w:themeColor="text1"/>
+                              </w:rPr>
+                              <w:t xml:space="preserve"> </w:t>
+                            </w:r>
+                            <w:proofErr w:type="gramStart"/>
+                            <w:r>
+                              <w:rPr>
+                                <w:color w:val="000000" w:themeColor="text1"/>
+                              </w:rPr>
+                              <w:t>total</w:t>
+                            </w:r>
+                            <w:proofErr w:type="gramEnd"/>
+                            <w:r>
+                              <w:rPr>
+                                <w:color w:val="000000" w:themeColor="text1"/>
+                              </w:rPr>
+                              <w:t xml:space="preserve"> unreliable</w:t>
+                            </w:r>
+                          </w:p>
+                        </w:txbxContent>
+                      </wps:txbx>
+                      <wps:bodyPr rot="0" spcFirstLastPara="0" vertOverflow="overflow" horzOverflow="overflow" vert="horz" wrap="square" lIns="91440" tIns="45720" rIns="91440" bIns="45720" numCol="1" spcCol="0" rtlCol="0" fromWordArt="0" anchor="ctr" anchorCtr="0" forceAA="0" compatLnSpc="1">
+                        <a:prstTxWarp prst="textNoShape">
+                          <a:avLst/>
+                        </a:prstTxWarp>
+                        <a:noAutofit/>
+                      </wps:bodyPr>
+                    </wps:wsp>
+                  </a:graphicData>
+                </a:graphic>
+                <wp14:sizeRelH relativeFrom="margin">
+                  <wp14:pctWidth>0</wp14:pctWidth>
+                </wp14:sizeRelH>
+                <wp14:sizeRelV relativeFrom="margin">
+                  <wp14:pctHeight>0</wp14:pctHeight>
+                </wp14:sizeRelV>
+              </wp:anchor>
+            </w:drawing>
+          </mc:Choice>
+          <mc:Fallback>
+            <w:pict>
+              <v:rect w14:anchorId="67A4F8C3" id="Rectangle 15" o:spid="_x0000_s1027" style="position:absolute;left:0;text-align:left;margin-left:255.05pt;margin-top:78pt;width:114.3pt;height:26.4pt;z-index:251670528;visibility:visible;mso-wrap-style:square;mso-width-percent:0;mso-height-percent:0;mso-wrap-distance-left:9pt;mso-wrap-distance-top:0;mso-wrap-distance-right:9pt;mso-wrap-distance-bottom:0;mso-position-horizontal:absolute;mso-position-horizontal-relative:text;mso-position-vertical:absolute;mso-position-vertical-relative:text;mso-width-percent:0;mso-height-percent:0;mso-width-relative:margin;mso-height-relative:margin;v-text-anchor:middle" o:gfxdata="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" filled="f" stroked="f" strokeweight="1pt">
+                <v:textbox>
+                  <w:txbxContent>
+                    <w:p>
+                      <w:pPr>
+                        <w:rPr>
+                          <w:color w:val="000000" w:themeColor="text1"/>
+                        </w:rPr>
+                      </w:pPr>
+                      <w:r>
+                        <w:rPr>
+                          <w:color w:val="000000" w:themeColor="text1"/>
+                        </w:rPr>
+                        <w:t>13</w:t>
+                      </w:r>
+                      <w:r>
+                        <w:rPr>
+                          <w:color w:val="000000" w:themeColor="text1"/>
+                        </w:rPr>
+                        <w:t>4</w:t>
+                      </w:r>
+                      <w:r>
+                        <w:rPr>
+                          <w:color w:val="000000" w:themeColor="text1"/>
+                        </w:rPr>
+                        <w:t xml:space="preserve"> </w:t>
+                      </w:r>
+                      <w:proofErr w:type="gramStart"/>
+                      <w:r>
+                        <w:rPr>
+                          <w:color w:val="000000" w:themeColor="text1"/>
+                        </w:rPr>
+                        <w:t>total</w:t>
+                      </w:r>
+                      <w:proofErr w:type="gramEnd"/>
+                      <w:r>
+                        <w:rPr>
+                          <w:color w:val="000000" w:themeColor="text1"/>
+                        </w:rPr>
+                        <w:t xml:space="preserve"> unreliable</w:t>
+                      </w:r>
+                    </w:p>
+                  </w:txbxContent>
+                </v:textbox>
+              </v:rect>
+            </w:pict>
+          </mc:Fallback>
+        </mc:AlternateContent>
+      </w:r>
+      <w:r>
+        <w:rPr>
+          <w:rFonts w:asciiTheme="minorHAnsi" w:hAnsiTheme="minorHAnsi" w:cstheme="minorHAnsi"/>
+          <w:b w:val="0"/>
+          <w:noProof/>
+          <w:color w:val="000000" w:themeColor="text1"/>
+          <w:sz w:val="24"/>
+          <w:szCs w:val="24"/>
+        </w:rPr>
+        <mc:AlternateContent>
+          <mc:Choice Requires="wps">
+            <w:drawing>
+              <wp:anchor distT="0" distB="0" distL="114300" distR="114300" simplePos="0" relativeHeight="251672576" behindDoc="0" locked="0" layoutInCell="1" allowOverlap="1" wp14:anchorId="36F16020" wp14:editId="6822C7B0">
+                <wp:simplePos x="0" y="0"/>
+                <wp:positionH relativeFrom="column">
+                  <wp:posOffset>3237614</wp:posOffset>
+                </wp:positionH>
+                <wp:positionV relativeFrom="paragraph">
+                  <wp:posOffset>2180136</wp:posOffset>
+                </wp:positionV>
+                <wp:extent cx="1451296" cy="302003"/>
+                <wp:effectExtent l="0" t="0" r="0" b="0"/>
+                <wp:wrapNone/>
+                <wp:docPr id="17" name="Rectangle 17"/>
+                <wp:cNvGraphicFramePr/>
+                <a:graphic xmlns:a="http://schemas.openxmlformats.org/drawingml/2006/main">
+                  <a:graphicData uri="http://schemas.microsoft.com/office/word/2010/wordprocessingShape">
+                    <wps:wsp>
+                      <wps:cNvSpPr/>
+                      <wps:spPr>
+                        <a:xfrm>
+                          <a:off x="0" y="0"/>
+                          <a:ext cx="1451296" cy="302003"/>
+                        </a:xfrm>
+                        <a:prstGeom prst="rect">
+                          <a:avLst/>
+                        </a:prstGeom>
+                        <a:noFill/>
+                        <a:ln>
+                          <a:noFill/>
+                        </a:ln>
+                      </wps:spPr>
+                      <wps:style>
+                        <a:lnRef idx="2">
+                          <a:schemeClr val="accent1">
+                            <a:shade val="50000"/>
+                          </a:schemeClr>
+                        </a:lnRef>
+                        <a:fillRef idx="1">
+                          <a:schemeClr val="accent1"/>
+                        </a:fillRef>
+                        <a:effectRef idx="0">
+                          <a:schemeClr val="accent1"/>
+                        </a:effectRef>
+                        <a:fontRef idx="minor">
+                          <a:schemeClr val="lt1"/>
+                        </a:fontRef>
+                      </wps:style>
+                      <wps:txbx>
+                        <w:txbxContent>
+                          <w:p>
+                            <w:pPr>
+                              <w:rPr>
+                                <w:color w:val="000000" w:themeColor="text1"/>
+                              </w:rPr>
+                            </w:pPr>
+                            <w:r>
+                              <w:rPr>
+                                <w:color w:val="000000" w:themeColor="text1"/>
+                              </w:rPr>
+                              <w:t>13</w:t>
+                            </w:r>
+                            <w:r>
+                              <w:rPr>
+                                <w:color w:val="000000" w:themeColor="text1"/>
+                              </w:rPr>
+                              <w:t>8</w:t>
+                            </w:r>
+                            <w:r>
+                              <w:rPr>
+                                <w:color w:val="000000" w:themeColor="text1"/>
+                              </w:rPr>
+                              <w:t xml:space="preserve"> </w:t>
+                            </w:r>
+                            <w:proofErr w:type="gramStart"/>
+                            <w:r>
+                              <w:rPr>
+                                <w:color w:val="000000" w:themeColor="text1"/>
+                              </w:rPr>
+                              <w:t>total</w:t>
+                            </w:r>
+                            <w:proofErr w:type="gramEnd"/>
+                            <w:r>
+                              <w:rPr>
+                                <w:color w:val="000000" w:themeColor="text1"/>
+                              </w:rPr>
+                              <w:t xml:space="preserve"> unreliable</w:t>
+                            </w:r>
+                          </w:p>
+                        </w:txbxContent>
+                      </wps:txbx>
+                      <wps:bodyPr rot="0" spcFirstLastPara="0" vertOverflow="overflow" horzOverflow="overflow" vert="horz" wrap="square" lIns="91440" tIns="45720" rIns="91440" bIns="45720" numCol="1" spcCol="0" rtlCol="0" fromWordArt="0" anchor="ctr" anchorCtr="0" forceAA="0" compatLnSpc="1">
+                        <a:prstTxWarp prst="textNoShape">
+                          <a:avLst/>
+                        </a:prstTxWarp>
+                        <a:noAutofit/>
+                      </wps:bodyPr>
+                    </wps:wsp>
+                  </a:graphicData>
+                </a:graphic>
+                <wp14:sizeRelH relativeFrom="margin">
+                  <wp14:pctWidth>0</wp14:pctWidth>
+                </wp14:sizeRelH>
+                <wp14:sizeRelV relativeFrom="margin">
+                  <wp14:pctHeight>0</wp14:pctHeight>
+                </wp14:sizeRelV>
+              </wp:anchor>
+            </w:drawing>
+          </mc:Choice>
+          <mc:Fallback>
+            <w:pict>
+              <v:rect w14:anchorId="36F16020" id="Rectangle 17" o:spid="_x0000_s1028" style="position:absolute;left:0;text-align:left;margin-left:254.95pt;margin-top:171.65pt;width:114.3pt;height:23.8pt;z-index:251672576;visibility:visible;mso-wrap-style:square;mso-width-percent:0;mso-height-percent:0;mso-wrap-distance-left:9pt;mso-wrap-distance-top:0;mso-wrap-distance-right:9pt;mso-wrap-distance-bottom:0;mso-position-horizontal:absolute;mso-position-horizontal-relative:text;mso-position-vertical:absolute;mso-position-vertical-relative:text;mso-width-percent:0;mso-height-percent:0;mso-width-relative:margin;mso-height-relative:margin;v-text-anchor:middle" o:gfxdata="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" filled="f" stroked="f" strokeweight="1pt">
+                <v:textbox>
+                  <w:txbxContent>
+                    <w:p>
+                      <w:pPr>
+                        <w:rPr>
+                          <w:color w:val="000000" w:themeColor="text1"/>
+                        </w:rPr>
+                      </w:pPr>
+                      <w:r>
+                        <w:rPr>
+                          <w:color w:val="000000" w:themeColor="text1"/>
+                        </w:rPr>
+                        <w:t>13</w:t>
+                      </w:r>
+                      <w:r>
+                        <w:rPr>
+                          <w:color w:val="000000" w:themeColor="text1"/>
+                        </w:rPr>
+                        <w:t>8</w:t>
+                      </w:r>
+                      <w:r>
+                        <w:rPr>
+                          <w:color w:val="000000" w:themeColor="text1"/>
+                        </w:rPr>
+                        <w:t xml:space="preserve"> </w:t>
+                      </w:r>
+                      <w:proofErr w:type="gramStart"/>
+                      <w:r>
+                        <w:rPr>
+                          <w:color w:val="000000" w:themeColor="text1"/>
+                        </w:rPr>
+                        <w:t>total</w:t>
+                      </w:r>
+                      <w:proofErr w:type="gramEnd"/>
+                      <w:r>
+                        <w:rPr>
+                          <w:color w:val="000000" w:themeColor="text1"/>
+                        </w:rPr>
+                        <w:t xml:space="preserve"> unreliable</w:t>
+                      </w:r>
+                    </w:p>
+                  </w:txbxContent>
+                </v:textbox>
+              </v:rect>
+            </w:pict>
+          </mc:Fallback>
+        </mc:AlternateContent>
+      </w:r>
+      <w:r>
+        <w:rPr>
+          <w:rFonts w:asciiTheme="minorHAnsi" w:hAnsiTheme="minorHAnsi" w:cstheme="minorHAnsi"/>
+          <w:b w:val="0"/>
+          <w:noProof/>
+          <w:color w:val="000000" w:themeColor="text1"/>
+          <w:sz w:val="24"/>
+          <w:szCs w:val="24"/>
+        </w:rPr>
+        <mc:AlternateContent>
+          <mc:Choice Requires="wps">
+            <w:drawing>
+              <wp:anchor distT="0" distB="0" distL="114300" distR="114300" simplePos="0" relativeHeight="251666432" behindDoc="0" locked="0" layoutInCell="1" allowOverlap="1" wp14:anchorId="6AA3EA7E" wp14:editId="6D520D1C">
+                <wp:simplePos x="0" y="0"/>
+                <wp:positionH relativeFrom="column">
+                  <wp:posOffset>3238150</wp:posOffset>
+                </wp:positionH>
+                <wp:positionV relativeFrom="paragraph">
+                  <wp:posOffset>410851</wp:posOffset>
+                </wp:positionV>
+                <wp:extent cx="1451296" cy="335559"/>
+                <wp:effectExtent l="0" t="0" r="0" b="0"/>
+                <wp:wrapNone/>
+                <wp:docPr id="13" name="Rectangle 13"/>
+                <wp:cNvGraphicFramePr/>
+                <a:graphic xmlns:a="http://schemas.openxmlformats.org/drawingml/2006/main">
+                  <a:graphicData uri="http://schemas.microsoft.com/office/word/2010/wordprocessingShape">
+                    <wps:wsp>
+                      <wps:cNvSpPr/>
+                      <wps:spPr>
+                        <a:xfrm>
+                          <a:off x="0" y="0"/>
+                          <a:ext cx="1451296" cy="335559"/>
+                        </a:xfrm>
+                        <a:prstGeom prst="rect">
+                          <a:avLst/>
+                        </a:prstGeom>
+                        <a:noFill/>
+                        <a:ln>
+                          <a:noFill/>
+                        </a:ln>
+                      </wps:spPr>
+                      <wps:style>
+                        <a:lnRef idx="2">
+                          <a:schemeClr val="accent1">
+                            <a:shade val="50000"/>
+                          </a:schemeClr>
+                        </a:lnRef>
+                        <a:fillRef idx="1">
+                          <a:schemeClr val="accent1"/>
+                        </a:fillRef>
+                        <a:effectRef idx="0">
+                          <a:schemeClr val="accent1"/>
+                        </a:effectRef>
+                        <a:fontRef idx="minor">
+                          <a:schemeClr val="lt1"/>
+                        </a:fontRef>
+                      </wps:style>
+                      <wps:txbx>
+                        <w:txbxContent>
+                          <w:p>
+                            <w:pPr>
+                              <w:rPr>
+                                <w:color w:val="000000" w:themeColor="text1"/>
+                              </w:rPr>
+                            </w:pPr>
+                            <w:r>
+                              <w:rPr>
+                                <w:color w:val="000000" w:themeColor="text1"/>
+                              </w:rPr>
+                              <w:t xml:space="preserve">136 </w:t>
+                            </w:r>
+                            <w:proofErr w:type="gramStart"/>
+                            <w:r>
+                              <w:rPr>
+                                <w:color w:val="000000" w:themeColor="text1"/>
+                              </w:rPr>
+                              <w:t>total</w:t>
+                            </w:r>
+                            <w:proofErr w:type="gramEnd"/>
+                            <w:r>
+                              <w:rPr>
+                                <w:color w:val="000000" w:themeColor="text1"/>
+                              </w:rPr>
+                              <w:t xml:space="preserve"> unreliable</w:t>
+                            </w:r>
+                          </w:p>
+                        </w:txbxContent>
+                      </wps:txbx>
+                      <wps:bodyPr rot="0" spcFirstLastPara="0" vertOverflow="overflow" horzOverflow="overflow" vert="horz" wrap="square" lIns="91440" tIns="45720" rIns="91440" bIns="45720" numCol="1" spcCol="0" rtlCol="0" fromWordArt="0" anchor="ctr" anchorCtr="0" forceAA="0" compatLnSpc="1">
+                        <a:prstTxWarp prst="textNoShape">
+                          <a:avLst/>
+                        </a:prstTxWarp>
+                        <a:noAutofit/>
+                      </wps:bodyPr>
+                    </wps:wsp>
+                  </a:graphicData>
+                </a:graphic>
+                <wp14:sizeRelH relativeFrom="margin">
+                  <wp14:pctWidth>0</wp14:pctWidth>
+                </wp14:sizeRelH>
+                <wp14:sizeRelV relativeFrom="margin">
+                  <wp14:pctHeight>0</wp14:pctHeight>
+                </wp14:sizeRelV>
+              </wp:anchor>
+            </w:drawing>
+          </mc:Choice>
+          <mc:Fallback>
+            <w:pict>
+              <v:rect w14:anchorId="6AA3EA7E" id="Rectangle 13" o:spid="_x0000_s1029" style="position:absolute;left:0;text-align:left;margin-left:254.95pt;margin-top:32.35pt;width:114.3pt;height:26.4pt;z-index:251666432;visibility:visible;mso-wrap-style:square;mso-width-percent:0;mso-height-percent:0;mso-wrap-distance-left:9pt;mso-wrap-distance-top:0;mso-wrap-distance-right:9pt;mso-wrap-distance-bottom:0;mso-position-horizontal:absolute;mso-position-horizontal-relative:text;mso-position-vertical:absolute;mso-position-vertical-relative:text;mso-width-percent:0;mso-height-percent:0;mso-width-relative:margin;mso-height-relative:margin;v-text-anchor:middle" o:gfxdata="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" filled="f" stroked="f" strokeweight="1pt">
+                <v:textbox>
+                  <w:txbxContent>
+                    <w:p>
+                      <w:pPr>
+                        <w:rPr>
+                          <w:color w:val="000000" w:themeColor="text1"/>
+                        </w:rPr>
+                      </w:pPr>
+                      <w:r>
+                        <w:rPr>
+                          <w:color w:val="000000" w:themeColor="text1"/>
+                        </w:rPr>
+                        <w:t xml:space="preserve">136 </w:t>
+                      </w:r>
+                      <w:proofErr w:type="gramStart"/>
+                      <w:r>
+                        <w:rPr>
+                          <w:color w:val="000000" w:themeColor="text1"/>
+                        </w:rPr>
+                        <w:t>total</w:t>
+                      </w:r>
+                      <w:proofErr w:type="gramEnd"/>
+                      <w:r>
+                        <w:rPr>
+                          <w:color w:val="000000" w:themeColor="text1"/>
+                        </w:rPr>
+                        <w:t xml:space="preserve"> unreliable</w:t>
+                      </w:r>
+                    </w:p>
+                  </w:txbxContent>
+                </v:textbox>
+              </v:rect>
+            </w:pict>
+          </mc:Fallback>
+        </mc:AlternateContent>
+      </w:r>
+      <w:r>
+        <w:rPr>
+          <w:rFonts w:asciiTheme="minorHAnsi" w:hAnsiTheme="minorHAnsi" w:cstheme="minorHAnsi"/>
+          <w:b w:val="0"/>
+          <w:noProof/>
+          <w:color w:val="000000" w:themeColor="text1"/>
+          <w:sz w:val="24"/>
+          <w:szCs w:val="24"/>
+        </w:rPr>
+        <mc:AlternateContent>
+          <mc:Choice Requires="wps">
+            <w:drawing>
+              <wp:anchor distT="0" distB="0" distL="114300" distR="114300" simplePos="0" relativeHeight="251665408" behindDoc="0" locked="0" layoutInCell="1" allowOverlap="1" wp14:anchorId="3F63D9E6" wp14:editId="6B59189E">
+                <wp:simplePos x="0" y="0"/>
+                <wp:positionH relativeFrom="column">
+                  <wp:posOffset>2400556</wp:posOffset>
+                </wp:positionH>
+                <wp:positionV relativeFrom="paragraph">
+                  <wp:posOffset>2341577</wp:posOffset>
+                </wp:positionV>
+                <wp:extent cx="805465" cy="0"/>
+                <wp:effectExtent l="0" t="63500" r="0" b="76200"/>
+                <wp:wrapNone/>
+                <wp:docPr id="6" name="Straight Arrow Connector 6"/>
+                <wp:cNvGraphicFramePr/>
+                <a:graphic xmlns:a="http://schemas.openxmlformats.org/drawingml/2006/main">
+                  <a:graphicData uri="http://schemas.microsoft.com/office/word/2010/wordprocessingShape">
+                    <wps:wsp>
+                      <wps:cNvCnPr/>
+                      <wps:spPr>
+                        <a:xfrm>
+                          <a:off x="0" y="0"/>
+                          <a:ext cx="805465" cy="0"/>
+                        </a:xfrm>
+                        <a:prstGeom prst="straightConnector1">
+                          <a:avLst/>
+                        </a:prstGeom>
+                        <a:ln>
+                          <a:tailEnd type="triangle"/>
+                        </a:ln>
+                      </wps:spPr>
+                      <wps:style>
+                        <a:lnRef idx="1">
+                          <a:schemeClr val="accent1"/>
+                        </a:lnRef>
+                        <a:fillRef idx="0">
+                          <a:schemeClr val="accent1"/>
+                        </a:fillRef>
+                        <a:effectRef idx="0">
+                          <a:schemeClr val="accent1"/>
+                        </a:effectRef>
+                        <a:fontRef idx="minor">
+                          <a:schemeClr val="tx1"/>
+                        </a:fontRef>
+                      </wps:style>
+                      <wps:bodyPr/>
+                    </wps:wsp>
+                  </a:graphicData>
+                </a:graphic>
+              </wp:anchor>
+            </w:drawing>
+          </mc:Choice>
+          <mc:Fallback>
+            <w:pict>
+              <v:shapetype w14:anchorId="2847BDF1" id="_x0000_t32" coordsize="21600,21600" o:spt="32" o:oned="t" path="m,l21600,21600e" filled="f">
+                <v:path arrowok="t" fillok="f" o:connecttype="none"/>
+                <o:lock v:ext="edit" shapetype="t"/>
+              </v:shapetype>
+              <v:shape id="Straight Arrow Connector 6" o:spid="_x0000_s1026" type="#_x0000_t32" style="position:absolute;margin-left:189pt;margin-top:184.4pt;width:63.4pt;height:0;z-index:251665408;visibility:visible;mso-wrap-style:square;mso-wrap-distance-left:9pt;mso-wrap-distance-top:0;mso-wrap-distance-right:9pt;mso-wrap-distance-bottom:0;mso-position-horizontal:absolute;mso-position-horizontal-relative:text;mso-position-vertical:absolute;mso-position-vertical-relative:text" o:gfxdata="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" strokecolor="#4472c4 [3204]" strokeweight=".5pt">
+                <v:stroke endarrow="block" joinstyle="miter"/>
+              </v:shape>
+            </w:pict>
+          </mc:Fallback>
+        </mc:AlternateContent>
+      </w:r>
+      <w:r>
+        <w:rPr>
+          <w:rFonts w:asciiTheme="minorHAnsi" w:hAnsiTheme="minorHAnsi" w:cstheme="minorHAnsi"/>
+          <w:b w:val="0"/>
+          <w:noProof/>
+          <w:color w:val="000000" w:themeColor="text1"/>
+          <w:sz w:val="24"/>
+          <w:szCs w:val="24"/>
+        </w:rPr>
+        <mc:AlternateContent>
+          <mc:Choice Requires="wps">
+            <w:drawing>
+              <wp:anchor distT="0" distB="0" distL="114300" distR="114300" simplePos="0" relativeHeight="251663360" behindDoc="0" locked="0" layoutInCell="1" allowOverlap="1" wp14:anchorId="29E93D7A" wp14:editId="278B3633">
+                <wp:simplePos x="0" y="0"/>
+                <wp:positionH relativeFrom="column">
+                  <wp:posOffset>2400428</wp:posOffset>
+                </wp:positionH>
+                <wp:positionV relativeFrom="paragraph">
+                  <wp:posOffset>1737575</wp:posOffset>
+                </wp:positionV>
+                <wp:extent cx="805465" cy="0"/>
+                <wp:effectExtent l="0" t="63500" r="0" b="76200"/>
+                <wp:wrapNone/>
+                <wp:docPr id="4" name="Straight Arrow Connector 4"/>
+                <wp:cNvGraphicFramePr/>
+                <a:graphic xmlns:a="http://schemas.openxmlformats.org/drawingml/2006/main">
+                  <a:graphicData uri="http://schemas.microsoft.com/office/word/2010/wordprocessingShape">
+                    <wps:wsp>
+                      <wps:cNvCnPr/>
+                      <wps:spPr>
+                        <a:xfrm>
+                          <a:off x="0" y="0"/>
+                          <a:ext cx="805465" cy="0"/>
+                        </a:xfrm>
+                        <a:prstGeom prst="straightConnector1">
+                          <a:avLst/>
+                        </a:prstGeom>
+                        <a:ln>
+                          <a:tailEnd type="triangle"/>
+                        </a:ln>
+                      </wps:spPr>
+                      <wps:style>
+                        <a:lnRef idx="1">
+                          <a:schemeClr val="accent1"/>
+                        </a:lnRef>
+                        <a:fillRef idx="0">
+                          <a:schemeClr val="accent1"/>
+                        </a:fillRef>
+                        <a:effectRef idx="0">
+                          <a:schemeClr val="accent1"/>
+                        </a:effectRef>
+                        <a:fontRef idx="minor">
+                          <a:schemeClr val="tx1"/>
+                        </a:fontRef>
+                      </wps:style>
+                      <wps:bodyPr/>
+                    </wps:wsp>
+                  </a:graphicData>
+                </a:graphic>
+              </wp:anchor>
+            </w:drawing>
+          </mc:Choice>
+          <mc:Fallback>
+            <w:pict>
+              <v:shape w14:anchorId="63E23210" id="Straight Arrow Connector 4" o:spid="_x0000_s1026" type="#_x0000_t32" style="position:absolute;margin-left:189pt;margin-top:136.8pt;width:63.4pt;height:0;z-index:251663360;visibility:visible;mso-wrap-style:square;mso-wrap-distance-left:9pt;mso-wrap-distance-top:0;mso-wrap-distance-right:9pt;mso-wrap-distance-bottom:0;mso-position-horizontal:absolute;mso-position-horizontal-relative:text;mso-position-vertical:absolute;mso-position-vertical-relative:text" o:gfxdata="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" strokecolor="#4472c4 [3204]" strokeweight=".5pt">
+                <v:stroke endarrow="block" joinstyle="miter"/>
+              </v:shape>
+            </w:pict>
+          </mc:Fallback>
+        </mc:AlternateContent>
+      </w:r>
+      <w:r>
+        <w:rPr>
+          <w:rFonts w:asciiTheme="minorHAnsi" w:hAnsiTheme="minorHAnsi" w:cstheme="minorHAnsi"/>
+          <w:b w:val="0"/>
+          <w:noProof/>
+          <w:color w:val="000000" w:themeColor="text1"/>
+          <w:sz w:val="24"/>
+          <w:szCs w:val="24"/>
+        </w:rPr>
+        <mc:AlternateContent>
+          <mc:Choice Requires="wps">
+            <w:drawing>
+              <wp:anchor distT="0" distB="0" distL="114300" distR="114300" simplePos="0" relativeHeight="251661312" behindDoc="0" locked="0" layoutInCell="1" allowOverlap="1" wp14:anchorId="1AD48BE3" wp14:editId="2D63FDCD">
+                <wp:simplePos x="0" y="0"/>
+                <wp:positionH relativeFrom="column">
+                  <wp:posOffset>2400428</wp:posOffset>
+                </wp:positionH>
+                <wp:positionV relativeFrom="paragraph">
+                  <wp:posOffset>1166979</wp:posOffset>
+                </wp:positionV>
+                <wp:extent cx="805465" cy="0"/>
+                <wp:effectExtent l="0" t="63500" r="0" b="76200"/>
+                <wp:wrapNone/>
+                <wp:docPr id="3" name="Straight Arrow Connector 3"/>
+                <wp:cNvGraphicFramePr/>
+                <a:graphic xmlns:a="http://schemas.openxmlformats.org/drawingml/2006/main">
+                  <a:graphicData uri="http://schemas.microsoft.com/office/word/2010/wordprocessingShape">
+                    <wps:wsp>
+                      <wps:cNvCnPr/>
+                      <wps:spPr>
+                        <a:xfrm>
+                          <a:off x="0" y="0"/>
+                          <a:ext cx="805465" cy="0"/>
+                        </a:xfrm>
+                        <a:prstGeom prst="straightConnector1">
+                          <a:avLst/>
+                        </a:prstGeom>
+                        <a:ln>
+                          <a:tailEnd type="triangle"/>
+                        </a:ln>
+                      </wps:spPr>
+                      <wps:style>
+                        <a:lnRef idx="1">
+                          <a:schemeClr val="accent1"/>
+                        </a:lnRef>
+                        <a:fillRef idx="0">
+                          <a:schemeClr val="accent1"/>
+                        </a:fillRef>
+                        <a:effectRef idx="0">
+                          <a:schemeClr val="accent1"/>
+                        </a:effectRef>
+                        <a:fontRef idx="minor">
+                          <a:schemeClr val="tx1"/>
+                        </a:fontRef>
+                      </wps:style>
+                      <wps:bodyPr/>
+                    </wps:wsp>
+                  </a:graphicData>
+                </a:graphic>
+              </wp:anchor>
+            </w:drawing>
+          </mc:Choice>
+          <mc:Fallback>
+            <w:pict>
+              <v:shape w14:anchorId="19800834" id="Straight Arrow Connector 3" o:spid="_x0000_s1026" type="#_x0000_t32" style="position:absolute;margin-left:189pt;margin-top:91.9pt;width:63.4pt;height:0;z-index:251661312;visibility:visible;mso-wrap-style:square;mso-wrap-distance-left:9pt;mso-wrap-distance-top:0;mso-wrap-distance-right:9pt;mso-wrap-distance-bottom:0;mso-position-horizontal:absolute;mso-position-horizontal-relative:text;mso-position-vertical:absolute;mso-position-vertical-relative:text" o:gfxdata="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" strokecolor="#4472c4 [3204]" strokeweight=".5pt">
+                <v:stroke endarrow="block" joinstyle="miter"/>
+              </v:shape>
+            </w:pict>
+          </mc:Fallback>
+        </mc:AlternateContent>
+      </w:r>
+      <w:r>
+        <w:rPr>
+          <w:rFonts w:asciiTheme="minorHAnsi" w:hAnsiTheme="minorHAnsi" w:cstheme="minorHAnsi"/>
+          <w:b w:val="0"/>
+          <w:noProof/>
+          <w:color w:val="000000" w:themeColor="text1"/>
+          <w:sz w:val="24"/>
+          <w:szCs w:val="24"/>
+        </w:rPr>
+        <mc:AlternateContent>
+          <mc:Choice Requires="wps">
+            <w:drawing>
+              <wp:anchor distT="0" distB="0" distL="114300" distR="114300" simplePos="0" relativeHeight="251659264" behindDoc="0" locked="0" layoutInCell="1" allowOverlap="1" wp14:anchorId="73D97EFF" wp14:editId="1C5D78E2">
+                <wp:simplePos x="0" y="0"/>
+                <wp:positionH relativeFrom="column">
+                  <wp:posOffset>2399129</wp:posOffset>
+                </wp:positionH>
+                <wp:positionV relativeFrom="paragraph">
+                  <wp:posOffset>587020</wp:posOffset>
+                </wp:positionV>
+                <wp:extent cx="805465" cy="0"/>
+                <wp:effectExtent l="0" t="63500" r="0" b="76200"/>
+                <wp:wrapNone/>
+                <wp:docPr id="2" name="Straight Arrow Connector 2"/>
+                <wp:cNvGraphicFramePr/>
+                <a:graphic xmlns:a="http://schemas.openxmlformats.org/drawingml/2006/main">
+                  <a:graphicData uri="http://schemas.microsoft.com/office/word/2010/wordprocessingShape">
+                    <wps:wsp>
+                      <wps:cNvCnPr/>
+                      <wps:spPr>
+                        <a:xfrm>
+                          <a:off x="0" y="0"/>
+                          <a:ext cx="805465" cy="0"/>
+                        </a:xfrm>
+                        <a:prstGeom prst="straightConnector1">
+                          <a:avLst/>
+                        </a:prstGeom>
+                        <a:ln>
+                          <a:tailEnd type="triangle"/>
+                        </a:ln>
+                      </wps:spPr>
+                      <wps:style>
+                        <a:lnRef idx="1">
+                          <a:schemeClr val="accent1"/>
+                        </a:lnRef>
+                        <a:fillRef idx="0">
+                          <a:schemeClr val="accent1"/>
+                        </a:fillRef>
+                        <a:effectRef idx="0">
+                          <a:schemeClr val="accent1"/>
+                        </a:effectRef>
+                        <a:fontRef idx="minor">
+                          <a:schemeClr val="tx1"/>
+                        </a:fontRef>
+                      </wps:style>
+                      <wps:bodyPr/>
+                    </wps:wsp>
+                  </a:graphicData>
+                </a:graphic>
+              </wp:anchor>
+            </w:drawing>
+          </mc:Choice>
+          <mc:Fallback>
+            <w:pict>
+              <v:shape w14:anchorId="661A437B" id="Straight Arrow Connector 2" o:spid="_x0000_s1026" type="#_x0000_t32" style="position:absolute;margin-left:188.9pt;margin-top:46.2pt;width:63.4pt;height:0;z-index:251659264;visibility:visible;mso-wrap-style:square;mso-wrap-distance-left:9pt;mso-wrap-distance-top:0;mso-wrap-distance-right:9pt;mso-wrap-distance-bottom:0;mso-position-horizontal:absolute;mso-position-horizontal-relative:text;mso-position-vertical:absolute;mso-position-vertical-relative:text" o:gfxdata="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" strokecolor="#4472c4 [3204]" strokeweight=".5pt">
+                <v:stroke endarrow="block" joinstyle="miter"/>
+              </v:shape>
+            </w:pict>
+          </mc:Fallback>
+        </mc:AlternateContent>
+      </w:r>
+      <w:r>
+        <w:rPr>
+          <w:rFonts w:asciiTheme="minorHAnsi" w:hAnsiTheme="minorHAnsi" w:cstheme="minorHAnsi"/>
+          <w:b w:val="0"/>
+          <w:color w:val="000000" w:themeColor="text1"/>
+          <w:sz w:val="24"/>
+          <w:szCs w:val="24"/>
+        </w:rPr>
+        <w:t xml:space="preserve">                   </w:t>
+      </w:r>
+      <w:r>
+        <w:rPr>
+          <w:rFonts w:asciiTheme="minorHAnsi" w:hAnsiTheme="minorHAnsi" w:cstheme="minorHAnsi"/>
+          <w:b w:val="0"/>
+          <w:noProof/>
+          <w:color w:val="000000" w:themeColor="text1"/>
+          <w:sz w:val="24"/>
+          <w:szCs w:val="24"/>
+        </w:rPr>
         <w:drawing>
           <wp:inline distT="0" distB="0" distL="0" distR="0" wp14:anchorId="6A81BD9D" wp14:editId="1EA962F3">
             <wp:extent cx="1518407" cy="2673559"/>
@@ -4275,6 +5909,7 @@
           <w:sz w:val="24"/>
           <w:szCs w:val="24"/>
         </w:rPr>
+        <w:lastRenderedPageBreak/>
         <w:t>Tradeoffs based on context of the problem</w:t>
       </w:r>
     </w:p>
@@ -4414,17 +6049,14 @@
           <w:numId w:val="7"/>
         </w:numPr>
         <w:shd w:val="clear" w:color="auto" w:fill="FFFFFF"/>
-        <w:spacing w:line="360" w:lineRule="auto"/>
-        <w:rPr>
-          <w:rFonts w:asciiTheme="minorHAnsi" w:hAnsiTheme="minorHAnsi" w:cstheme="minorHAnsi"/>
-          <w:color w:val="000000" w:themeColor="text1"/>
-          <w:sz w:val="24"/>
-          <w:szCs w:val="24"/>
-        </w:rPr>
-      </w:pPr>
-      <w:r>
-        <w:rPr>
-          <w:rFonts w:asciiTheme="minorHAnsi" w:hAnsiTheme="minorHAnsi" w:cstheme="minorHAnsi"/>
+        <w:rPr>
+          <w:color w:val="000000" w:themeColor="text1"/>
+          <w:sz w:val="24"/>
+          <w:szCs w:val="24"/>
+        </w:rPr>
+      </w:pPr>
+      <w:r>
+        <w:rPr>
           <w:color w:val="000000" w:themeColor="text1"/>
           <w:sz w:val="24"/>
           <w:szCs w:val="24"/>
@@ -4436,46 +6068,208 @@
       <w:pPr>
         <w:pStyle w:val="Heading3"/>
         <w:shd w:val="clear" w:color="auto" w:fill="FFFFFF"/>
-        <w:spacing w:line="360" w:lineRule="auto"/>
-        <w:ind w:left="360"/>
-        <w:rPr>
-          <w:rFonts w:asciiTheme="minorHAnsi" w:hAnsiTheme="minorHAnsi" w:cstheme="minorHAnsi"/>
-          <w:b w:val="0"/>
-          <w:color w:val="000000" w:themeColor="text1"/>
-          <w:sz w:val="24"/>
-          <w:szCs w:val="24"/>
-        </w:rPr>
-      </w:pPr>
-      <w:r>
-        <w:rPr>
-          <w:rFonts w:asciiTheme="minorHAnsi" w:hAnsiTheme="minorHAnsi" w:cstheme="minorHAnsi"/>
-          <w:b w:val="0"/>
-          <w:color w:val="000000" w:themeColor="text1"/>
-          <w:sz w:val="24"/>
-          <w:szCs w:val="24"/>
-          <w:highlight w:val="yellow"/>
-        </w:rPr>
-        <w:t>If we had time to work further on this project, we feel it would be interesting to</w:t>
-      </w:r>
-      <w:r>
-        <w:rPr>
-          <w:rFonts w:asciiTheme="minorHAnsi" w:hAnsiTheme="minorHAnsi" w:cstheme="minorHAnsi"/>
-          <w:b w:val="0"/>
-          <w:color w:val="000000" w:themeColor="text1"/>
-          <w:sz w:val="24"/>
-          <w:szCs w:val="24"/>
-        </w:rPr>
-        <w:t xml:space="preserve"> </w:t>
+        <w:ind w:left="360"/>
+        <w:rPr>
+          <w:b w:val="0"/>
+          <w:i/>
+          <w:color w:val="000000" w:themeColor="text1"/>
+          <w:sz w:val="24"/>
+          <w:szCs w:val="24"/>
+        </w:rPr>
+      </w:pPr>
+      <w:r>
+        <w:rPr>
+          <w:b w:val="0"/>
+          <w:i/>
+          <w:color w:val="000000" w:themeColor="text1"/>
+          <w:sz w:val="24"/>
+          <w:szCs w:val="24"/>
+        </w:rPr>
+        <w:t>E</w:t>
+      </w:r>
+      <w:r>
+        <w:rPr>
+          <w:b w:val="0"/>
+          <w:i/>
+          <w:color w:val="000000" w:themeColor="text1"/>
+          <w:sz w:val="24"/>
+          <w:szCs w:val="24"/>
+        </w:rPr>
+        <w:t>valuat</w:t>
+      </w:r>
+      <w:r>
+        <w:rPr>
+          <w:b w:val="0"/>
+          <w:i/>
+          <w:color w:val="000000" w:themeColor="text1"/>
+          <w:sz w:val="24"/>
+          <w:szCs w:val="24"/>
+        </w:rPr>
+        <w:t>e</w:t>
+      </w:r>
+      <w:r>
+        <w:rPr>
+          <w:b w:val="0"/>
+          <w:i/>
+          <w:color w:val="000000" w:themeColor="text1"/>
+          <w:sz w:val="24"/>
+          <w:szCs w:val="24"/>
+        </w:rPr>
+        <w:t xml:space="preserve"> the methodology used for the Forecasted data set</w:t>
+      </w:r>
+      <w:r>
+        <w:rPr>
+          <w:b w:val="0"/>
+          <w:i/>
+          <w:color w:val="000000" w:themeColor="text1"/>
+          <w:sz w:val="24"/>
+          <w:szCs w:val="24"/>
+        </w:rPr>
+        <w:t>:</w:t>
       </w:r>
     </w:p>
     <w:p>
       <w:pPr>
         <w:pStyle w:val="Heading3"/>
         <w:shd w:val="clear" w:color="auto" w:fill="FFFFFF"/>
-        <w:spacing w:line="360" w:lineRule="auto"/>
-        <w:ind w:left="360"/>
-        <w:rPr>
-          <w:rFonts w:asciiTheme="minorHAnsi" w:hAnsiTheme="minorHAnsi" w:cstheme="minorHAnsi"/>
+        <w:ind w:left="360"/>
+        <w:rPr>
+          <w:b w:val="0"/>
+          <w:color w:val="000000" w:themeColor="text1"/>
+          <w:sz w:val="24"/>
+          <w:szCs w:val="24"/>
+        </w:rPr>
+      </w:pPr>
+      <w:r>
+        <w:rPr>
+          <w:b w:val="0"/>
+          <w:color w:val="000000" w:themeColor="text1"/>
+          <w:sz w:val="24"/>
+          <w:szCs w:val="24"/>
+        </w:rPr>
+        <w:t xml:space="preserve">We were provided a data set that forecasted </w:t>
+      </w:r>
+      <w:r>
+        <w:rPr>
+          <w:b w:val="0"/>
+          <w:color w:val="000000" w:themeColor="text1"/>
+          <w:sz w:val="24"/>
+          <w:szCs w:val="24"/>
+        </w:rPr>
+        <w:t>each</w:t>
+      </w:r>
+      <w:r>
+        <w:rPr>
+          <w:b w:val="0"/>
+          <w:color w:val="000000" w:themeColor="text1"/>
+          <w:sz w:val="24"/>
+          <w:szCs w:val="24"/>
+        </w:rPr>
+        <w:t xml:space="preserve"> of </w:t>
+      </w:r>
+      <w:r>
+        <w:rPr>
+          <w:b w:val="0"/>
+          <w:color w:val="000000" w:themeColor="text1"/>
+          <w:sz w:val="24"/>
+          <w:szCs w:val="24"/>
+        </w:rPr>
+        <w:t xml:space="preserve">our predictors for the years 2021-2024. While we understand from the Virginia Department of Transportation that they generally trust the forecasted data, it would be of interest to our group to understand the ins and outs of developing that data set. One observation we made is the general lack of change in data from one year to another for any given traffic segment. This makes sense given the mostly static nature of a highway segment, but we do wonder if there are other variables that may influence a highway segment to be more unreliable one year compared to another. </w:t>
+      </w:r>
+    </w:p>
+    <w:p>
+      <w:pPr>
+        <w:pStyle w:val="Heading3"/>
+        <w:shd w:val="clear" w:color="auto" w:fill="FFFFFF"/>
+        <w:ind w:left="360"/>
+        <w:rPr>
+          <w:b w:val="0"/>
+          <w:i/>
+          <w:color w:val="000000" w:themeColor="text1"/>
+          <w:sz w:val="24"/>
+          <w:szCs w:val="24"/>
+        </w:rPr>
+      </w:pPr>
+      <w:r>
+        <w:rPr>
+          <w:b w:val="0"/>
+          <w:i/>
+          <w:color w:val="000000" w:themeColor="text1"/>
+          <w:sz w:val="24"/>
+          <w:szCs w:val="24"/>
+        </w:rPr>
+        <w:t>A</w:t>
+      </w:r>
+      <w:r>
+        <w:rPr>
+          <w:b w:val="0"/>
+          <w:i/>
+          <w:color w:val="000000" w:themeColor="text1"/>
+          <w:sz w:val="24"/>
+          <w:szCs w:val="24"/>
+        </w:rPr>
+        <w:t xml:space="preserve">dvise the state on enhancements </w:t>
+      </w:r>
+      <w:r>
+        <w:rPr>
+          <w:b w:val="0"/>
+          <w:i/>
+          <w:color w:val="000000" w:themeColor="text1"/>
+          <w:sz w:val="24"/>
+          <w:szCs w:val="24"/>
+        </w:rPr>
+        <w:t>to</w:t>
+      </w:r>
+      <w:r>
+        <w:rPr>
+          <w:b w:val="0"/>
+          <w:i/>
+          <w:color w:val="000000" w:themeColor="text1"/>
+          <w:sz w:val="24"/>
+          <w:szCs w:val="24"/>
+        </w:rPr>
+        <w:t xml:space="preserve"> make specific unreliable segments more reliable</w:t>
+      </w:r>
+      <w:r>
+        <w:rPr>
+          <w:b w:val="0"/>
+          <w:i/>
+          <w:color w:val="000000" w:themeColor="text1"/>
+          <w:sz w:val="24"/>
+          <w:szCs w:val="24"/>
+        </w:rPr>
+        <w:t>:</w:t>
+      </w:r>
+    </w:p>
+    <w:p>
+      <w:pPr>
+        <w:pStyle w:val="Heading3"/>
+        <w:shd w:val="clear" w:color="auto" w:fill="FFFFFF"/>
+        <w:ind w:left="360"/>
+        <w:rPr>
+          <w:b w:val="0"/>
+          <w:color w:val="000000" w:themeColor="text1"/>
+          <w:sz w:val="24"/>
+          <w:szCs w:val="24"/>
+        </w:rPr>
+      </w:pPr>
+      <w:r>
+        <w:rPr>
+          <w:b w:val="0"/>
+          <w:color w:val="000000" w:themeColor="text1"/>
+          <w:sz w:val="24"/>
+          <w:szCs w:val="24"/>
+        </w:rPr>
+        <w:t xml:space="preserve">Our work to this point has focused on simply identifying unreliable segments for the Virginia Department of Transportation. Our models have not yet dealt with the actions the VDOT should take to make these segments of Virginia highways more reliable in the future. In order to do this, we could start by focusing more attention on the coefficients of the variables in the model – which factors are most influential in determining unreliability, and can those factors be manipulated to enhance reliability? </w:t>
+      </w:r>
+    </w:p>
+    <w:p>
+      <w:pPr>
+        <w:pStyle w:val="Heading3"/>
+        <w:shd w:val="clear" w:color="auto" w:fill="FFFFFF"/>
+        <w:ind w:left="360"/>
+        <w:rPr>
+          <w:b w:val="0"/>
           <w:color w:val="000000" w:themeColor="text1"/>
           <w:sz w:val="24"/>
           <w:szCs w:val="24"/>
@@ -4493,7 +6287,7 @@
 </file>
 
 <file path=word/numbering.xml><?xml version="1.0" encoding="utf-8"?>
-<w:numbering xmlns:wpc="http://schemas.microsoft.com/office/word/2010/wordprocessingCanvas" xmlns:cx="http://schemas.microsoft.com/office/drawing/2014/chartex" xmlns:cx1="http://schemas.microsoft.com/office/drawing/2015/9/8/chartex" xmlns:cx2="http://schemas.microsoft.com/office/drawing/2015/10/21/chartex" xmlns:cx3="http://schemas.microsoft.com/office/drawing/2016/5/9/chartex" xmlns:cx4="http://schemas.microsoft.com/office/drawing/2016/5/10/chartex" xmlns:cx5="http://schemas.microsoft.com/office/drawing/2016/5/11/chartex" xmlns:cx6="http://schemas.microsoft.com/office/drawing/2016/5/12/chartex" xmlns:cx7="http://schemas.microsoft.com/office/drawing/2016/5/13/chartex" xmlns:cx8="http://schemas.microsoft.com/office/drawing/2016/5/14/chartex" xmlns:mc="http://schemas.openxmlformats.org/markup-compatibility/2006" xmlns:aink="http://schemas.microsoft.com/office/drawing/2016/ink" xmlns:am3d="http://schemas.microsoft.com/office/drawing/2017/model3d" xmlns:o="urn:schemas-microsoft-com:office:office" xmlns:r="http://schemas.openxmlformats.org/officeDocument/2006/relationships" xmlns:m="http://schemas.openxmlformats.org/officeDocument/2006/math" xmlns:v="urn:schemas-microsoft-com:vml" xmlns:wp14="http://schemas.microsoft.com/office/word/2010/wordprocessingDrawing" xmlns:wp="http://schemas.openxmlformats.org/drawingml/2006/wordprocessingDrawing" xmlns:w10="urn:schemas-microsoft-com:office:word" xmlns:w="http://schemas.openxmlformats.org/wordprocessingml/2006/main" xmlns:w14="http://schemas.microsoft.com/office/word/2010/wordml" xmlns:w15="http://schemas.microsoft.com/office/word/2012/wordml" xmlns:w16cex="http://schemas.microsoft.com/office/word/2018/wordml/cex" xmlns:w16cid="http://schemas.microsoft.com/office/word/2016/wordml/cid" xmlns:w16="http://schemas.microsoft.com/office/word/2018/wordml" xmlns:w16sdtdh="http://schemas.microsoft.com/office/word/2020/wordml/sdtdatahash" xmlns:w16se="http://schemas.microsoft.com/office/word/2015/wordml/symex" xmlns:wpg="http://schemas.microsoft.com/office/word/2010/wordprocessingGroup" xmlns:wpi="http://schemas.microsoft.com/office/word/2010/wordprocessingInk" xmlns:wne="http://schemas.microsoft.com/office/word/2006/wordml" xmlns:wps="http://schemas.microsoft.com/office/word/2010/wordprocessingShape" mc:Ignorable="w14 w15 w16se w16cid w16 w16cex w16sdtdh wp14">
+<w:numbering xmlns:wpc="http://schemas.microsoft.com/office/word/2010/wordprocessingCanvas" xmlns:cx="http://schemas.microsoft.com/office/drawing/2014/chartex" xmlns:cx1="http://schemas.microsoft.com/office/drawing/2015/9/8/chartex" xmlns:cx2="http://schemas.microsoft.com/office/drawing/2015/10/21/chartex" xmlns:cx3="http://schemas.microsoft.com/office/drawing/2016/5/9/chartex" xmlns:cx4="http://schemas.microsoft.com/office/drawing/2016/5/10/chartex" xmlns:cx5="http://schemas.microsoft.com/office/drawing/2016/5/11/chartex" xmlns:cx6="http://schemas.microsoft.com/office/drawing/2016/5/12/chartex" xmlns:cx7="http://schemas.microsoft.com/office/drawing/2016/5/13/chartex" xmlns:cx8="http://schemas.microsoft.com/office/drawing/2016/5/14/chartex" xmlns:mc="http://schemas.openxmlformats.org/markup-compatibility/2006" xmlns:aink="http://schemas.microsoft.com/office/drawing/2016/ink" xmlns:am3d="http://schemas.microsoft.com/office/drawing/2017/model3d" xmlns:o="urn:schemas-microsoft-com:office:office" xmlns:r="http://schemas.openxmlformats.org/officeDocument/2006/relationships" xmlns:m="http://schemas.openxmlformats.org/officeDocument/2006/math" xmlns:v="urn:schemas-microsoft-com:vml" xmlns:wp14="http://schemas.microsoft.com/office/word/2010/wordprocessingDrawing" xmlns:wp="http://schemas.openxmlformats.org/drawingml/2006/wordprocessingDrawing" xmlns:w10="urn:schemas-microsoft-com:office:word" xmlns:w="http://schemas.openxmlformats.org/wordprocessingml/2006/main" xmlns:w14="http://schemas.microsoft.com/office/word/2010/wordml" xmlns:w15="http://schemas.microsoft.com/office/word/2012/wordml" xmlns:w16cid="http://schemas.microsoft.com/office/word/2016/wordml/cid" xmlns:w16se="http://schemas.microsoft.com/office/word/2015/wordml/symex" xmlns:wpg="http://schemas.microsoft.com/office/word/2010/wordprocessingGroup" xmlns:wpi="http://schemas.microsoft.com/office/word/2010/wordprocessingInk" xmlns:wne="http://schemas.microsoft.com/office/word/2006/wordml" xmlns:wps="http://schemas.microsoft.com/office/word/2010/wordprocessingShape" mc:Ignorable="w14 w15 w16se w16cid wp14">
   <w:abstractNum w:abstractNumId="0" w15:restartNumberingAfterBreak="0">
     <w:nsid w:val="06CB4B93"/>
     <w:multiLevelType w:val="hybridMultilevel"/>
@@ -5171,7 +6965,7 @@
 </file>
 
 <file path=word/styles.xml><?xml version="1.0" encoding="utf-8"?>
-<w:styles xmlns:mc="http://schemas.openxmlformats.org/markup-compatibility/2006" xmlns:r="http://schemas.openxmlformats.org/officeDocument/2006/relationships" xmlns:w="http://schemas.openxmlformats.org/wordprocessingml/2006/main" xmlns:w14="http://schemas.microsoft.com/office/word/2010/wordml" xmlns:w15="http://schemas.microsoft.com/office/word/2012/wordml" xmlns:w16cex="http://schemas.microsoft.com/office/word/2018/wordml/cex" xmlns:w16cid="http://schemas.microsoft.com/office/word/2016/wordml/cid" xmlns:w16="http://schemas.microsoft.com/office/word/2018/wordml" xmlns:w16sdtdh="http://schemas.microsoft.com/office/word/2020/wordml/sdtdatahash" xmlns:w16se="http://schemas.microsoft.com/office/word/2015/wordml/symex" mc:Ignorable="w14 w15 w16se w16cid w16 w16cex w16sdtdh">
+<w:styles xmlns:mc="http://schemas.openxmlformats.org/markup-compatibility/2006" xmlns:r="http://schemas.openxmlformats.org/officeDocument/2006/relationships" xmlns:w="http://schemas.openxmlformats.org/wordprocessingml/2006/main" xmlns:w14="http://schemas.microsoft.com/office/word/2010/wordml" xmlns:w15="http://schemas.microsoft.com/office/word/2012/wordml" xmlns:w16cid="http://schemas.microsoft.com/office/word/2016/wordml/cid" xmlns:w16se="http://schemas.microsoft.com/office/word/2015/wordml/symex" mc:Ignorable="w14 w15 w16se w16cid">
   <w:docDefaults>
     <w:rPrDefault>
       <w:rPr>
@@ -5183,7 +6977,7 @@
     </w:rPrDefault>
     <w:pPrDefault/>
   </w:docDefaults>
-  <w:latentStyles w:defLockedState="0" w:defUIPriority="99" w:defSemiHidden="0" w:defUnhideWhenUsed="0" w:defQFormat="0" w:count="376">
+  <w:latentStyles w:defLockedState="0" w:defUIPriority="99" w:defSemiHidden="0" w:defUnhideWhenUsed="0" w:defQFormat="0" w:count="375">
     <w:lsdException w:name="Normal" w:uiPriority="0" w:qFormat="1"/>
     <w:lsdException w:name="heading 1" w:uiPriority="9" w:qFormat="1"/>
     <w:lsdException w:name="heading 2" w:semiHidden="1" w:uiPriority="9" w:unhideWhenUsed="1" w:qFormat="1"/>
@@ -5289,6 +7083,7 @@
     <w:lsdException w:name="HTML Sample" w:semiHidden="1" w:unhideWhenUsed="1"/>
     <w:lsdException w:name="HTML Typewriter" w:semiHidden="1" w:unhideWhenUsed="1"/>
     <w:lsdException w:name="HTML Variable" w:semiHidden="1" w:unhideWhenUsed="1"/>
+    <w:lsdException w:name="Normal Table" w:semiHidden="1" w:unhideWhenUsed="1"/>
     <w:lsdException w:name="annotation subject" w:semiHidden="1" w:unhideWhenUsed="1"/>
     <w:lsdException w:name="No List" w:semiHidden="1" w:unhideWhenUsed="1"/>
     <w:lsdException w:name="Outline List 1" w:semiHidden="1" w:unhideWhenUsed="1"/>
@@ -5335,8 +7130,10 @@
     <w:lsdException w:name="Table Subtle 2" w:semiHidden="1" w:unhideWhenUsed="1"/>
     <w:lsdException w:name="Table Web 1" w:semiHidden="1" w:unhideWhenUsed="1"/>
     <w:lsdException w:name="Table Web 2" w:semiHidden="1" w:unhideWhenUsed="1"/>
+    <w:lsdException w:name="Table Web 3" w:semiHidden="1" w:unhideWhenUsed="1"/>
     <w:lsdException w:name="Balloon Text" w:semiHidden="1" w:unhideWhenUsed="1"/>
     <w:lsdException w:name="Table Grid" w:uiPriority="39"/>
+    <w:lsdException w:name="Table Theme" w:semiHidden="1" w:unhideWhenUsed="1"/>
     <w:lsdException w:name="Placeholder Text" w:semiHidden="1"/>
     <w:lsdException w:name="No Spacing" w:uiPriority="1" w:qFormat="1"/>
     <w:lsdException w:name="Light Shading" w:uiPriority="60"/>
@@ -5556,7 +7353,6 @@
     <w:lsdException w:name="Smart Hyperlink" w:semiHidden="1" w:unhideWhenUsed="1"/>
     <w:lsdException w:name="Hashtag" w:semiHidden="1" w:unhideWhenUsed="1"/>
     <w:lsdException w:name="Unresolved Mention" w:semiHidden="1" w:unhideWhenUsed="1"/>
-    <w:lsdException w:name="Smart Link" w:semiHidden="1" w:unhideWhenUsed="1"/>
   </w:latentStyles>
   <w:style w:type="paragraph" w:default="1" w:styleId="Normal">
     <w:name w:val="Normal"/>

</xml_diff>